<commit_message>
New translations Polkadot-Lightpaper.docx (Hindi)
</commit_message>
<xml_diff>
--- a/translations/hi/Polkadot-Lightpaper.docx
+++ b/translations/hi/Polkadot-Lightpaper.docx
@@ -10,9 +10,9 @@
       <w:bookmarkEnd w:id="0"/>
       <w:r>
         <w:br w:type="textWrapping"/>
-        <w:t xml:space="preserve">Polkadot Lightpaper</w:t>
+        <w:t xml:space="preserve">पोल्काडॉट लाइटपेपर</w:t>
         <w:br w:type="textWrapping"/>
-        <w:t xml:space="preserve">An Introduction to Polkadot</w:t>
+        <w:t xml:space="preserve">पोल्काडॉट का एक परिचय</w:t>
       </w:r>
     </w:p>
     <w:p>
@@ -2200,7 +2200,7 @@
                 <w:sz w:val="28"/>
                 <w:szCs w:val="28"/>
               </w:rPr>
-              <w:t xml:space="preserve">पोल्काडॉट के फ्रेंड्स</w:t>
+              <w:t xml:space="preserve">फ्रेंड्स ऑफ़ पोल्काडॉट</w:t>
             </w:r>
           </w:p>
         </w:tc>
@@ -5184,166 +5184,166 @@
           <w:sz w:val="28"/>
           <w:szCs w:val="28"/>
         </w:rPr>
-        <w:t xml:space="preserve">Secure the Relay Chain by staking DOTs, validating proofs from collators and participating in consensus with other validators.</w:t>
-      </w:r>
-    </w:p>
-    <w:p>
-      <w:pPr>
-        <w:rPr>
-          <w:rFonts w:ascii="Helvetica Neue" w:cs="Helvetica Neue" w:eastAsia="Helvetica Neue" w:hAnsi="Helvetica Neue"/>
-          <w:sz w:val="28"/>
-          <w:szCs w:val="28"/>
-        </w:rPr>
-      </w:pPr>
-    </w:p>
-    <w:p>
-      <w:pPr>
-        <w:rPr>
-          <w:rFonts w:ascii="Helvetica Neue" w:cs="Helvetica Neue" w:eastAsia="Helvetica Neue" w:hAnsi="Helvetica Neue"/>
-          <w:sz w:val="28"/>
-          <w:szCs w:val="28"/>
-        </w:rPr>
-      </w:pPr>
-    </w:p>
-    <w:p>
-      <w:pPr>
-        <w:rPr>
-          <w:rFonts w:ascii="Helvetica Neue" w:cs="Helvetica Neue" w:eastAsia="Helvetica Neue" w:hAnsi="Helvetica Neue"/>
-          <w:sz w:val="28"/>
-          <w:szCs w:val="28"/>
-        </w:rPr>
-      </w:pPr>
-    </w:p>
-    <w:p>
-      <w:pPr>
-        <w:rPr>
-          <w:rFonts w:ascii="Helvetica Neue" w:cs="Helvetica Neue" w:eastAsia="Helvetica Neue" w:hAnsi="Helvetica Neue"/>
-          <w:sz w:val="28"/>
-          <w:szCs w:val="28"/>
-        </w:rPr>
-      </w:pPr>
-    </w:p>
-    <w:p>
-      <w:pPr>
-        <w:rPr>
-          <w:rFonts w:ascii="Helvetica Neue" w:cs="Helvetica Neue" w:eastAsia="Helvetica Neue" w:hAnsi="Helvetica Neue"/>
-          <w:sz w:val="28"/>
-          <w:szCs w:val="28"/>
-        </w:rPr>
-      </w:pPr>
-    </w:p>
-    <w:p>
-      <w:pPr>
-        <w:rPr>
-          <w:rFonts w:ascii="Helvetica Neue" w:cs="Helvetica Neue" w:eastAsia="Helvetica Neue" w:hAnsi="Helvetica Neue"/>
-          <w:sz w:val="28"/>
-          <w:szCs w:val="28"/>
-        </w:rPr>
-      </w:pPr>
-    </w:p>
-    <w:p>
-      <w:pPr>
-        <w:rPr>
-          <w:rFonts w:ascii="Helvetica Neue" w:cs="Helvetica Neue" w:eastAsia="Helvetica Neue" w:hAnsi="Helvetica Neue"/>
-          <w:sz w:val="28"/>
-          <w:szCs w:val="28"/>
-        </w:rPr>
-      </w:pPr>
-      <w:r>
-        <w:rPr>
-          <w:rFonts w:ascii="Helvetica Neue" w:hAnsi="Helvetica Neue" w:cs="Helvetica Neue" w:eastAsia="Helvetica Neue"/>
-          <w:sz w:val="28"/>
-          <w:szCs w:val="28"/>
-        </w:rPr>
-        <w:t>Collators</w:t>
-      </w:r>
-    </w:p>
-    <w:p>
-      <w:pPr>
-        <w:rPr>
-          <w:rFonts w:ascii="Helvetica Neue" w:cs="Helvetica Neue" w:eastAsia="Helvetica Neue" w:hAnsi="Helvetica Neue"/>
-          <w:sz w:val="28"/>
-          <w:szCs w:val="28"/>
-        </w:rPr>
-      </w:pPr>
-    </w:p>
-    <w:p>
-      <w:pPr>
-        <w:rPr>
-          <w:rFonts w:ascii="Helvetica Neue" w:cs="Helvetica Neue" w:eastAsia="Helvetica Neue" w:hAnsi="Helvetica Neue"/>
-          <w:sz w:val="28"/>
-          <w:szCs w:val="28"/>
-        </w:rPr>
-      </w:pPr>
-      <w:r>
-        <w:rPr>
-          <w:rFonts w:ascii="Helvetica Neue" w:hAnsi="Helvetica Neue" w:cs="Helvetica Neue" w:eastAsia="Helvetica Neue"/>
-          <w:sz w:val="28"/>
-          <w:szCs w:val="28"/>
-        </w:rPr>
-        <w:t xml:space="preserve">Maintain shards by collecting shard transactions from users and producing proofs for validators.</w:t>
-      </w:r>
-    </w:p>
-    <w:p>
-      <w:pPr>
-        <w:rPr>
-          <w:rFonts w:ascii="Helvetica Neue" w:cs="Helvetica Neue" w:eastAsia="Helvetica Neue" w:hAnsi="Helvetica Neue"/>
-          <w:sz w:val="28"/>
-          <w:szCs w:val="28"/>
-        </w:rPr>
-      </w:pPr>
-    </w:p>
-    <w:p>
-      <w:pPr>
-        <w:rPr>
-          <w:rFonts w:ascii="Helvetica Neue" w:cs="Helvetica Neue" w:eastAsia="Helvetica Neue" w:hAnsi="Helvetica Neue"/>
-          <w:sz w:val="28"/>
-          <w:szCs w:val="28"/>
-        </w:rPr>
-      </w:pPr>
-    </w:p>
-    <w:p>
-      <w:pPr>
-        <w:rPr>
-          <w:rFonts w:ascii="Helvetica Neue" w:cs="Helvetica Neue" w:eastAsia="Helvetica Neue" w:hAnsi="Helvetica Neue"/>
-          <w:sz w:val="28"/>
-          <w:szCs w:val="28"/>
-        </w:rPr>
-      </w:pPr>
-    </w:p>
-    <w:p>
-      <w:pPr>
-        <w:rPr>
-          <w:rFonts w:ascii="Helvetica Neue" w:cs="Helvetica Neue" w:eastAsia="Helvetica Neue" w:hAnsi="Helvetica Neue"/>
-          <w:sz w:val="28"/>
-          <w:szCs w:val="28"/>
-        </w:rPr>
-      </w:pPr>
-    </w:p>
-    <w:p>
-      <w:pPr>
-        <w:rPr>
-          <w:rFonts w:ascii="Helvetica Neue" w:cs="Helvetica Neue" w:eastAsia="Helvetica Neue" w:hAnsi="Helvetica Neue"/>
-          <w:sz w:val="28"/>
-          <w:szCs w:val="28"/>
-        </w:rPr>
-      </w:pPr>
-    </w:p>
-    <w:p>
-      <w:pPr>
-        <w:rPr>
-          <w:rFonts w:ascii="Helvetica Neue" w:cs="Helvetica Neue" w:eastAsia="Helvetica Neue" w:hAnsi="Helvetica Neue"/>
-          <w:sz w:val="28"/>
-          <w:szCs w:val="28"/>
-        </w:rPr>
-      </w:pPr>
-      <w:r>
-        <w:rPr>
-          <w:rFonts w:ascii="Helvetica Neue" w:hAnsi="Helvetica Neue" w:cs="Helvetica Neue" w:eastAsia="Helvetica Neue"/>
-          <w:sz w:val="28"/>
-          <w:szCs w:val="28"/>
-        </w:rPr>
-        <w:t>Nominators</w:t>
+        <w:t xml:space="preserve">DOTs को स्टेकिंग करके रिले चेन को सुरक्षित करते हैं, कोलेटर के साक्ष्यों को मान्य करते हैं और अन्य वैलिडेटर के साथ आम सहमति में भाग लेते हैं।</w:t>
+      </w:r>
+    </w:p>
+    <w:p>
+      <w:pPr>
+        <w:rPr>
+          <w:rFonts w:ascii="Helvetica Neue" w:cs="Helvetica Neue" w:eastAsia="Helvetica Neue" w:hAnsi="Helvetica Neue"/>
+          <w:sz w:val="28"/>
+          <w:szCs w:val="28"/>
+        </w:rPr>
+      </w:pPr>
+    </w:p>
+    <w:p>
+      <w:pPr>
+        <w:rPr>
+          <w:rFonts w:ascii="Helvetica Neue" w:cs="Helvetica Neue" w:eastAsia="Helvetica Neue" w:hAnsi="Helvetica Neue"/>
+          <w:sz w:val="28"/>
+          <w:szCs w:val="28"/>
+        </w:rPr>
+      </w:pPr>
+    </w:p>
+    <w:p>
+      <w:pPr>
+        <w:rPr>
+          <w:rFonts w:ascii="Helvetica Neue" w:cs="Helvetica Neue" w:eastAsia="Helvetica Neue" w:hAnsi="Helvetica Neue"/>
+          <w:sz w:val="28"/>
+          <w:szCs w:val="28"/>
+        </w:rPr>
+      </w:pPr>
+    </w:p>
+    <w:p>
+      <w:pPr>
+        <w:rPr>
+          <w:rFonts w:ascii="Helvetica Neue" w:cs="Helvetica Neue" w:eastAsia="Helvetica Neue" w:hAnsi="Helvetica Neue"/>
+          <w:sz w:val="28"/>
+          <w:szCs w:val="28"/>
+        </w:rPr>
+      </w:pPr>
+    </w:p>
+    <w:p>
+      <w:pPr>
+        <w:rPr>
+          <w:rFonts w:ascii="Helvetica Neue" w:cs="Helvetica Neue" w:eastAsia="Helvetica Neue" w:hAnsi="Helvetica Neue"/>
+          <w:sz w:val="28"/>
+          <w:szCs w:val="28"/>
+        </w:rPr>
+      </w:pPr>
+    </w:p>
+    <w:p>
+      <w:pPr>
+        <w:rPr>
+          <w:rFonts w:ascii="Helvetica Neue" w:cs="Helvetica Neue" w:eastAsia="Helvetica Neue" w:hAnsi="Helvetica Neue"/>
+          <w:sz w:val="28"/>
+          <w:szCs w:val="28"/>
+        </w:rPr>
+      </w:pPr>
+    </w:p>
+    <w:p>
+      <w:pPr>
+        <w:rPr>
+          <w:rFonts w:ascii="Helvetica Neue" w:cs="Helvetica Neue" w:eastAsia="Helvetica Neue" w:hAnsi="Helvetica Neue"/>
+          <w:sz w:val="28"/>
+          <w:szCs w:val="28"/>
+        </w:rPr>
+      </w:pPr>
+      <w:r>
+        <w:rPr>
+          <w:rFonts w:ascii="Helvetica Neue" w:hAnsi="Helvetica Neue" w:cs="Helvetica Neue" w:eastAsia="Helvetica Neue"/>
+          <w:sz w:val="28"/>
+          <w:szCs w:val="28"/>
+        </w:rPr>
+        <w:t>कोलेटर</w:t>
+      </w:r>
+    </w:p>
+    <w:p>
+      <w:pPr>
+        <w:rPr>
+          <w:rFonts w:ascii="Helvetica Neue" w:cs="Helvetica Neue" w:eastAsia="Helvetica Neue" w:hAnsi="Helvetica Neue"/>
+          <w:sz w:val="28"/>
+          <w:szCs w:val="28"/>
+        </w:rPr>
+      </w:pPr>
+    </w:p>
+    <w:p>
+      <w:pPr>
+        <w:rPr>
+          <w:rFonts w:ascii="Helvetica Neue" w:cs="Helvetica Neue" w:eastAsia="Helvetica Neue" w:hAnsi="Helvetica Neue"/>
+          <w:sz w:val="28"/>
+          <w:szCs w:val="28"/>
+        </w:rPr>
+      </w:pPr>
+      <w:r>
+        <w:rPr>
+          <w:rFonts w:ascii="Helvetica Neue" w:hAnsi="Helvetica Neue" w:cs="Helvetica Neue" w:eastAsia="Helvetica Neue"/>
+          <w:sz w:val="28"/>
+          <w:szCs w:val="28"/>
+        </w:rPr>
+        <w:t xml:space="preserve">उपयोगकर्ताओं से शार्ड् ट्रांस्जैक्शन एकत्र करके और वैलिडेटर के लिए प्रमाणों का निर्माण करके शार्ड्स को बनाए रखें।</w:t>
+      </w:r>
+    </w:p>
+    <w:p>
+      <w:pPr>
+        <w:rPr>
+          <w:rFonts w:ascii="Helvetica Neue" w:cs="Helvetica Neue" w:eastAsia="Helvetica Neue" w:hAnsi="Helvetica Neue"/>
+          <w:sz w:val="28"/>
+          <w:szCs w:val="28"/>
+        </w:rPr>
+      </w:pPr>
+    </w:p>
+    <w:p>
+      <w:pPr>
+        <w:rPr>
+          <w:rFonts w:ascii="Helvetica Neue" w:cs="Helvetica Neue" w:eastAsia="Helvetica Neue" w:hAnsi="Helvetica Neue"/>
+          <w:sz w:val="28"/>
+          <w:szCs w:val="28"/>
+        </w:rPr>
+      </w:pPr>
+    </w:p>
+    <w:p>
+      <w:pPr>
+        <w:rPr>
+          <w:rFonts w:ascii="Helvetica Neue" w:cs="Helvetica Neue" w:eastAsia="Helvetica Neue" w:hAnsi="Helvetica Neue"/>
+          <w:sz w:val="28"/>
+          <w:szCs w:val="28"/>
+        </w:rPr>
+      </w:pPr>
+    </w:p>
+    <w:p>
+      <w:pPr>
+        <w:rPr>
+          <w:rFonts w:ascii="Helvetica Neue" w:cs="Helvetica Neue" w:eastAsia="Helvetica Neue" w:hAnsi="Helvetica Neue"/>
+          <w:sz w:val="28"/>
+          <w:szCs w:val="28"/>
+        </w:rPr>
+      </w:pPr>
+    </w:p>
+    <w:p>
+      <w:pPr>
+        <w:rPr>
+          <w:rFonts w:ascii="Helvetica Neue" w:cs="Helvetica Neue" w:eastAsia="Helvetica Neue" w:hAnsi="Helvetica Neue"/>
+          <w:sz w:val="28"/>
+          <w:szCs w:val="28"/>
+        </w:rPr>
+      </w:pPr>
+    </w:p>
+    <w:p>
+      <w:pPr>
+        <w:rPr>
+          <w:rFonts w:ascii="Helvetica Neue" w:cs="Helvetica Neue" w:eastAsia="Helvetica Neue" w:hAnsi="Helvetica Neue"/>
+          <w:sz w:val="28"/>
+          <w:szCs w:val="28"/>
+        </w:rPr>
+      </w:pPr>
+      <w:r>
+        <w:rPr>
+          <w:rFonts w:ascii="Helvetica Neue" w:hAnsi="Helvetica Neue" w:cs="Helvetica Neue" w:eastAsia="Helvetica Neue"/>
+          <w:sz w:val="28"/>
+          <w:szCs w:val="28"/>
+        </w:rPr>
+        <w:t>नॉमिनेटर</w:t>
       </w:r>
     </w:p>
     <w:p>
@@ -5386,42 +5386,42 @@
           <w:sz w:val="28"/>
           <w:szCs w:val="28"/>
         </w:rPr>
-        <w:t xml:space="preserve">Secure the Relay Chain by selecting trustworthy validators and staking DOTs.</w:t>
-      </w:r>
-    </w:p>
-    <w:p>
-      <w:pPr>
-        <w:rPr>
-          <w:rFonts w:ascii="Helvetica Neue" w:cs="Helvetica Neue" w:eastAsia="Helvetica Neue" w:hAnsi="Helvetica Neue"/>
-          <w:sz w:val="28"/>
-          <w:szCs w:val="28"/>
-        </w:rPr>
-      </w:pPr>
-    </w:p>
-    <w:p>
-      <w:pPr>
-        <w:rPr>
-          <w:rFonts w:ascii="Helvetica Neue" w:cs="Helvetica Neue" w:eastAsia="Helvetica Neue" w:hAnsi="Helvetica Neue"/>
-          <w:sz w:val="28"/>
-          <w:szCs w:val="28"/>
-        </w:rPr>
-      </w:pPr>
-    </w:p>
-    <w:p>
-      <w:pPr>
-        <w:rPr>
-          <w:rFonts w:ascii="Helvetica Neue" w:cs="Helvetica Neue" w:eastAsia="Helvetica Neue" w:hAnsi="Helvetica Neue"/>
-          <w:sz w:val="28"/>
-          <w:szCs w:val="28"/>
-        </w:rPr>
-      </w:pPr>
-      <w:r>
-        <w:rPr>
-          <w:rFonts w:ascii="Helvetica Neue" w:hAnsi="Helvetica Neue" w:cs="Helvetica Neue" w:eastAsia="Helvetica Neue"/>
-          <w:sz w:val="28"/>
-          <w:szCs w:val="28"/>
-        </w:rPr>
-        <w:t>Fishermen</w:t>
+        <w:t xml:space="preserve">भरोसेमंद वैलिडेटर का चयन और डॉट्स स्टेकिंग करके रिले चेन को सुरक्षित करें।</w:t>
+      </w:r>
+    </w:p>
+    <w:p>
+      <w:pPr>
+        <w:rPr>
+          <w:rFonts w:ascii="Helvetica Neue" w:cs="Helvetica Neue" w:eastAsia="Helvetica Neue" w:hAnsi="Helvetica Neue"/>
+          <w:sz w:val="28"/>
+          <w:szCs w:val="28"/>
+        </w:rPr>
+      </w:pPr>
+    </w:p>
+    <w:p>
+      <w:pPr>
+        <w:rPr>
+          <w:rFonts w:ascii="Helvetica Neue" w:cs="Helvetica Neue" w:eastAsia="Helvetica Neue" w:hAnsi="Helvetica Neue"/>
+          <w:sz w:val="28"/>
+          <w:szCs w:val="28"/>
+        </w:rPr>
+      </w:pPr>
+    </w:p>
+    <w:p>
+      <w:pPr>
+        <w:rPr>
+          <w:rFonts w:ascii="Helvetica Neue" w:cs="Helvetica Neue" w:eastAsia="Helvetica Neue" w:hAnsi="Helvetica Neue"/>
+          <w:sz w:val="28"/>
+          <w:szCs w:val="28"/>
+        </w:rPr>
+      </w:pPr>
+      <w:r>
+        <w:rPr>
+          <w:rFonts w:ascii="Helvetica Neue" w:hAnsi="Helvetica Neue" w:cs="Helvetica Neue" w:eastAsia="Helvetica Neue"/>
+          <w:sz w:val="28"/>
+          <w:szCs w:val="28"/>
+        </w:rPr>
+        <w:t>फिशरमैन</w:t>
       </w:r>
     </w:p>
     <w:p>
@@ -5448,7 +5448,7 @@
           <w:sz w:val="28"/>
           <w:szCs w:val="28"/>
         </w:rPr>
-        <w:t xml:space="preserve">Monitor the network and report bad behavior to validators. Collators and any parachain full node can perform the fisherman role.</w:t>
+        <w:t xml:space="preserve">नेटवर्क की निगरानी करें और वैलिडेटर को बुरे व्यवहार की रिपोर्ट करें। कोलेटर और कोई भी पूर्ण नोड पैराचेन फिशरमैन की भूमिका निभा सकते हैं।</w:t>
       </w:r>
     </w:p>
     <w:p>
@@ -5546,163 +5546,163 @@
           <w:sz w:val="28"/>
           <w:szCs w:val="28"/>
         </w:rPr>
-        <w:t xml:space="preserve">Council Members</w:t>
-      </w:r>
-    </w:p>
-    <w:p>
-      <w:pPr>
-        <w:rPr>
-          <w:rFonts w:ascii="Helvetica Neue" w:cs="Helvetica Neue" w:eastAsia="Helvetica Neue" w:hAnsi="Helvetica Neue"/>
-          <w:sz w:val="28"/>
-          <w:szCs w:val="28"/>
-        </w:rPr>
-      </w:pPr>
-    </w:p>
-    <w:p>
-      <w:pPr>
-        <w:rPr>
-          <w:rFonts w:ascii="Helvetica Neue" w:cs="Helvetica Neue" w:eastAsia="Helvetica Neue" w:hAnsi="Helvetica Neue"/>
-          <w:sz w:val="28"/>
-          <w:szCs w:val="28"/>
-        </w:rPr>
-      </w:pPr>
-      <w:r>
-        <w:rPr>
-          <w:rFonts w:ascii="Helvetica Neue" w:hAnsi="Helvetica Neue" w:cs="Helvetica Neue" w:eastAsia="Helvetica Neue"/>
-          <w:sz w:val="28"/>
-          <w:szCs w:val="28"/>
-        </w:rPr>
-        <w:t xml:space="preserve">Elected to represent passive stakeholders in two primary governance roles: proposing referenda and vetoing dangerous or malicious referenda.</w:t>
-      </w:r>
-    </w:p>
-    <w:p>
-      <w:pPr>
-        <w:rPr>
-          <w:rFonts w:ascii="Helvetica Neue" w:cs="Helvetica Neue" w:eastAsia="Helvetica Neue" w:hAnsi="Helvetica Neue"/>
-          <w:sz w:val="28"/>
-          <w:szCs w:val="28"/>
-        </w:rPr>
-      </w:pPr>
-    </w:p>
-    <w:p>
-      <w:pPr>
-        <w:rPr>
-          <w:rFonts w:ascii="Helvetica Neue" w:cs="Helvetica Neue" w:eastAsia="Helvetica Neue" w:hAnsi="Helvetica Neue"/>
-          <w:sz w:val="28"/>
-          <w:szCs w:val="28"/>
-        </w:rPr>
-      </w:pPr>
-      <w:r>
-        <w:rPr>
-          <w:rFonts w:ascii="Helvetica Neue" w:hAnsi="Helvetica Neue" w:cs="Helvetica Neue" w:eastAsia="Helvetica Neue"/>
-          <w:sz w:val="28"/>
-          <w:szCs w:val="28"/>
-        </w:rPr>
-        <w:t xml:space="preserve">Technical Committee</w:t>
-      </w:r>
-    </w:p>
-    <w:p>
-      <w:pPr>
-        <w:rPr>
-          <w:rFonts w:ascii="Helvetica Neue" w:cs="Helvetica Neue" w:eastAsia="Helvetica Neue" w:hAnsi="Helvetica Neue"/>
-          <w:sz w:val="28"/>
-          <w:szCs w:val="28"/>
-        </w:rPr>
-      </w:pPr>
-    </w:p>
-    <w:p>
-      <w:pPr>
-        <w:rPr>
-          <w:rFonts w:ascii="Helvetica Neue" w:cs="Helvetica Neue" w:eastAsia="Helvetica Neue" w:hAnsi="Helvetica Neue"/>
-          <w:sz w:val="28"/>
-          <w:szCs w:val="28"/>
-        </w:rPr>
-      </w:pPr>
-      <w:r>
-        <w:rPr>
-          <w:rFonts w:ascii="Helvetica Neue" w:hAnsi="Helvetica Neue" w:cs="Helvetica Neue" w:eastAsia="Helvetica Neue"/>
-          <w:sz w:val="28"/>
-          <w:szCs w:val="28"/>
-        </w:rPr>
-        <w:t xml:space="preserve">Composed of teams actively building</w:t>
-      </w:r>
-    </w:p>
-    <w:p>
-      <w:pPr>
-        <w:rPr>
-          <w:rFonts w:ascii="Helvetica Neue" w:cs="Helvetica Neue" w:eastAsia="Helvetica Neue" w:hAnsi="Helvetica Neue"/>
-          <w:sz w:val="28"/>
-          <w:szCs w:val="28"/>
-        </w:rPr>
-      </w:pPr>
-    </w:p>
-    <w:p>
-      <w:pPr>
-        <w:rPr>
-          <w:rFonts w:ascii="Helvetica Neue" w:cs="Helvetica Neue" w:eastAsia="Helvetica Neue" w:hAnsi="Helvetica Neue"/>
-          <w:sz w:val="28"/>
-          <w:szCs w:val="28"/>
-        </w:rPr>
-      </w:pPr>
-      <w:r>
-        <w:rPr>
-          <w:rFonts w:ascii="Helvetica Neue" w:hAnsi="Helvetica Neue" w:cs="Helvetica Neue" w:eastAsia="Helvetica Neue"/>
-          <w:sz w:val="28"/>
-          <w:szCs w:val="28"/>
-        </w:rPr>
-        <w:t xml:space="preserve">Polkadot. Can propose emergency</w:t>
-      </w:r>
-    </w:p>
-    <w:p>
-      <w:pPr>
-        <w:rPr>
-          <w:rFonts w:ascii="Helvetica Neue" w:cs="Helvetica Neue" w:eastAsia="Helvetica Neue" w:hAnsi="Helvetica Neue"/>
-          <w:sz w:val="28"/>
-          <w:szCs w:val="28"/>
-        </w:rPr>
-      </w:pPr>
-    </w:p>
-    <w:p>
-      <w:pPr>
-        <w:rPr>
-          <w:rFonts w:ascii="Helvetica Neue" w:cs="Helvetica Neue" w:eastAsia="Helvetica Neue" w:hAnsi="Helvetica Neue"/>
-          <w:sz w:val="28"/>
-          <w:szCs w:val="28"/>
-        </w:rPr>
-      </w:pPr>
-      <w:r>
-        <w:rPr>
-          <w:rFonts w:ascii="Helvetica Neue" w:hAnsi="Helvetica Neue" w:cs="Helvetica Neue" w:eastAsia="Helvetica Neue"/>
-          <w:sz w:val="28"/>
-          <w:szCs w:val="28"/>
-        </w:rPr>
-        <w:t xml:space="preserve">referenda, together with the council,</w:t>
-      </w:r>
-    </w:p>
-    <w:p>
-      <w:pPr>
-        <w:rPr>
-          <w:rFonts w:ascii="Helvetica Neue" w:cs="Helvetica Neue" w:eastAsia="Helvetica Neue" w:hAnsi="Helvetica Neue"/>
-          <w:sz w:val="28"/>
-          <w:szCs w:val="28"/>
-        </w:rPr>
-      </w:pPr>
-    </w:p>
-    <w:p>
-      <w:pPr>
-        <w:rPr>
-          <w:rFonts w:ascii="Helvetica Neue" w:cs="Helvetica Neue" w:eastAsia="Helvetica Neue" w:hAnsi="Helvetica Neue"/>
-          <w:sz w:val="28"/>
-          <w:szCs w:val="28"/>
-        </w:rPr>
-      </w:pPr>
-      <w:r>
-        <w:rPr>
-          <w:rFonts w:ascii="Helvetica Neue" w:hAnsi="Helvetica Neue" w:cs="Helvetica Neue" w:eastAsia="Helvetica Neue"/>
-          <w:sz w:val="28"/>
-          <w:szCs w:val="28"/>
-        </w:rPr>
-        <w:t xml:space="preserve">for fast-tracked voting and implementation.</w:t>
+        <w:t xml:space="preserve">कॉउंसिल मेंबर्स</w:t>
+      </w:r>
+    </w:p>
+    <w:p>
+      <w:pPr>
+        <w:rPr>
+          <w:rFonts w:ascii="Helvetica Neue" w:cs="Helvetica Neue" w:eastAsia="Helvetica Neue" w:hAnsi="Helvetica Neue"/>
+          <w:sz w:val="28"/>
+          <w:szCs w:val="28"/>
+        </w:rPr>
+      </w:pPr>
+    </w:p>
+    <w:p>
+      <w:pPr>
+        <w:rPr>
+          <w:rFonts w:ascii="Helvetica Neue" w:cs="Helvetica Neue" w:eastAsia="Helvetica Neue" w:hAnsi="Helvetica Neue"/>
+          <w:sz w:val="28"/>
+          <w:szCs w:val="28"/>
+        </w:rPr>
+      </w:pPr>
+      <w:r>
+        <w:rPr>
+          <w:rFonts w:ascii="Helvetica Neue" w:hAnsi="Helvetica Neue" w:cs="Helvetica Neue" w:eastAsia="Helvetica Neue"/>
+          <w:sz w:val="28"/>
+          <w:szCs w:val="28"/>
+        </w:rPr>
+        <w:t xml:space="preserve">निष्क्रिय हितधारकों का प्रतिनिधित्व करने के लिए दो प्राथमिक शासन भूमिकाओं के लिए चुना गया: रेफरेन्डा का प्रस्ताव करना और खतरनाक या दुर्भावनापूर्ण रेफरेन्डा को वीटो करना।</w:t>
+      </w:r>
+    </w:p>
+    <w:p>
+      <w:pPr>
+        <w:rPr>
+          <w:rFonts w:ascii="Helvetica Neue" w:cs="Helvetica Neue" w:eastAsia="Helvetica Neue" w:hAnsi="Helvetica Neue"/>
+          <w:sz w:val="28"/>
+          <w:szCs w:val="28"/>
+        </w:rPr>
+      </w:pPr>
+    </w:p>
+    <w:p>
+      <w:pPr>
+        <w:rPr>
+          <w:rFonts w:ascii="Helvetica Neue" w:cs="Helvetica Neue" w:eastAsia="Helvetica Neue" w:hAnsi="Helvetica Neue"/>
+          <w:sz w:val="28"/>
+          <w:szCs w:val="28"/>
+        </w:rPr>
+      </w:pPr>
+      <w:r>
+        <w:rPr>
+          <w:rFonts w:ascii="Helvetica Neue" w:hAnsi="Helvetica Neue" w:cs="Helvetica Neue" w:eastAsia="Helvetica Neue"/>
+          <w:sz w:val="28"/>
+          <w:szCs w:val="28"/>
+        </w:rPr>
+        <w:t xml:space="preserve">टेक्निकल कमीटी</w:t>
+      </w:r>
+    </w:p>
+    <w:p>
+      <w:pPr>
+        <w:rPr>
+          <w:rFonts w:ascii="Helvetica Neue" w:cs="Helvetica Neue" w:eastAsia="Helvetica Neue" w:hAnsi="Helvetica Neue"/>
+          <w:sz w:val="28"/>
+          <w:szCs w:val="28"/>
+        </w:rPr>
+      </w:pPr>
+    </w:p>
+    <w:p>
+      <w:pPr>
+        <w:rPr>
+          <w:rFonts w:ascii="Helvetica Neue" w:cs="Helvetica Neue" w:eastAsia="Helvetica Neue" w:hAnsi="Helvetica Neue"/>
+          <w:sz w:val="28"/>
+          <w:szCs w:val="28"/>
+        </w:rPr>
+      </w:pPr>
+      <w:r>
+        <w:rPr>
+          <w:rFonts w:ascii="Helvetica Neue" w:hAnsi="Helvetica Neue" w:cs="Helvetica Neue" w:eastAsia="Helvetica Neue"/>
+          <w:sz w:val="28"/>
+          <w:szCs w:val="28"/>
+        </w:rPr>
+        <w:t xml:space="preserve">पोल्काडॉट का सक्रिय रूप से निर्माण करने वाली टीमों से बना।</w:t>
+      </w:r>
+    </w:p>
+    <w:p>
+      <w:pPr>
+        <w:rPr>
+          <w:rFonts w:ascii="Helvetica Neue" w:cs="Helvetica Neue" w:eastAsia="Helvetica Neue" w:hAnsi="Helvetica Neue"/>
+          <w:sz w:val="28"/>
+          <w:szCs w:val="28"/>
+        </w:rPr>
+      </w:pPr>
+    </w:p>
+    <w:p>
+      <w:pPr>
+        <w:rPr>
+          <w:rFonts w:ascii="Helvetica Neue" w:cs="Helvetica Neue" w:eastAsia="Helvetica Neue" w:hAnsi="Helvetica Neue"/>
+          <w:sz w:val="28"/>
+          <w:szCs w:val="28"/>
+        </w:rPr>
+      </w:pPr>
+      <w:r>
+        <w:rPr>
+          <w:rFonts w:ascii="Helvetica Neue" w:hAnsi="Helvetica Neue" w:cs="Helvetica Neue" w:eastAsia="Helvetica Neue"/>
+          <w:sz w:val="28"/>
+          <w:szCs w:val="28"/>
+        </w:rPr>
+        <w:t xml:space="preserve">Polkadot. तेज़-तर्रार मतदान और कार्यान्वयन के लिए,</w:t>
+      </w:r>
+    </w:p>
+    <w:p>
+      <w:pPr>
+        <w:rPr>
+          <w:rFonts w:ascii="Helvetica Neue" w:cs="Helvetica Neue" w:eastAsia="Helvetica Neue" w:hAnsi="Helvetica Neue"/>
+          <w:sz w:val="28"/>
+          <w:szCs w:val="28"/>
+        </w:rPr>
+      </w:pPr>
+    </w:p>
+    <w:p>
+      <w:pPr>
+        <w:rPr>
+          <w:rFonts w:ascii="Helvetica Neue" w:cs="Helvetica Neue" w:eastAsia="Helvetica Neue" w:hAnsi="Helvetica Neue"/>
+          <w:sz w:val="28"/>
+          <w:szCs w:val="28"/>
+        </w:rPr>
+      </w:pPr>
+      <w:r>
+        <w:rPr>
+          <w:rFonts w:ascii="Helvetica Neue" w:hAnsi="Helvetica Neue" w:cs="Helvetica Neue" w:eastAsia="Helvetica Neue"/>
+          <w:sz w:val="28"/>
+          <w:szCs w:val="28"/>
+        </w:rPr>
+        <w:t xml:space="preserve">परिषद के साथ मिलकर</w:t>
+      </w:r>
+    </w:p>
+    <w:p>
+      <w:pPr>
+        <w:rPr>
+          <w:rFonts w:ascii="Helvetica Neue" w:cs="Helvetica Neue" w:eastAsia="Helvetica Neue" w:hAnsi="Helvetica Neue"/>
+          <w:sz w:val="28"/>
+          <w:szCs w:val="28"/>
+        </w:rPr>
+      </w:pPr>
+    </w:p>
+    <w:p>
+      <w:pPr>
+        <w:rPr>
+          <w:rFonts w:ascii="Helvetica Neue" w:cs="Helvetica Neue" w:eastAsia="Helvetica Neue" w:hAnsi="Helvetica Neue"/>
+          <w:sz w:val="28"/>
+          <w:szCs w:val="28"/>
+        </w:rPr>
+      </w:pPr>
+      <w:r>
+        <w:rPr>
+          <w:rFonts w:ascii="Helvetica Neue" w:hAnsi="Helvetica Neue" w:cs="Helvetica Neue" w:eastAsia="Helvetica Neue"/>
+          <w:sz w:val="28"/>
+          <w:szCs w:val="28"/>
+        </w:rPr>
+        <w:t xml:space="preserve">आपातकालीन रेफ़रेंडा का प्रस्ताव कर सकते हैं।</w:t>
       </w:r>
     </w:p>
     <w:p>
@@ -5873,85 +5873,85 @@
           <w:sz w:val="28"/>
           <w:szCs w:val="28"/>
         </w:rPr>
-        <w:t xml:space="preserve">The DOT token serves three</w:t>
-      </w:r>
-    </w:p>
-    <w:p>
-      <w:pPr>
-        <w:rPr>
-          <w:rFonts w:ascii="Helvetica Neue" w:cs="Helvetica Neue" w:eastAsia="Helvetica Neue" w:hAnsi="Helvetica Neue"/>
-          <w:sz w:val="28"/>
-          <w:szCs w:val="28"/>
-        </w:rPr>
-      </w:pPr>
-    </w:p>
-    <w:p>
-      <w:pPr>
-        <w:rPr>
-          <w:rFonts w:ascii="Helvetica Neue" w:cs="Helvetica Neue" w:eastAsia="Helvetica Neue" w:hAnsi="Helvetica Neue"/>
-          <w:sz w:val="28"/>
-          <w:szCs w:val="28"/>
-        </w:rPr>
-      </w:pPr>
-      <w:r>
-        <w:rPr>
-          <w:rFonts w:ascii="Helvetica Neue" w:hAnsi="Helvetica Neue" w:cs="Helvetica Neue" w:eastAsia="Helvetica Neue"/>
-          <w:sz w:val="28"/>
-          <w:szCs w:val="28"/>
-        </w:rPr>
-        <w:t xml:space="preserve">distinct purposes: governance</w:t>
-      </w:r>
-    </w:p>
-    <w:p>
-      <w:pPr>
-        <w:rPr>
-          <w:rFonts w:ascii="Helvetica Neue" w:cs="Helvetica Neue" w:eastAsia="Helvetica Neue" w:hAnsi="Helvetica Neue"/>
-          <w:sz w:val="28"/>
-          <w:szCs w:val="28"/>
-        </w:rPr>
-      </w:pPr>
-    </w:p>
-    <w:p>
-      <w:pPr>
-        <w:rPr>
-          <w:rFonts w:ascii="Helvetica Neue" w:cs="Helvetica Neue" w:eastAsia="Helvetica Neue" w:hAnsi="Helvetica Neue"/>
-          <w:sz w:val="28"/>
-          <w:szCs w:val="28"/>
-        </w:rPr>
-      </w:pPr>
-      <w:r>
-        <w:rPr>
-          <w:rFonts w:ascii="Helvetica Neue" w:hAnsi="Helvetica Neue" w:cs="Helvetica Neue" w:eastAsia="Helvetica Neue"/>
-          <w:sz w:val="28"/>
-          <w:szCs w:val="28"/>
-        </w:rPr>
-        <w:t xml:space="preserve">over the network, operation and</w:t>
-      </w:r>
-    </w:p>
-    <w:p>
-      <w:pPr>
-        <w:rPr>
-          <w:rFonts w:ascii="Helvetica Neue" w:cs="Helvetica Neue" w:eastAsia="Helvetica Neue" w:hAnsi="Helvetica Neue"/>
-          <w:sz w:val="28"/>
-          <w:szCs w:val="28"/>
-        </w:rPr>
-      </w:pPr>
-    </w:p>
-    <w:p>
-      <w:pPr>
-        <w:rPr>
-          <w:rFonts w:ascii="Helvetica Neue" w:cs="Helvetica Neue" w:eastAsia="Helvetica Neue" w:hAnsi="Helvetica Neue"/>
-          <w:sz w:val="28"/>
-          <w:szCs w:val="28"/>
-        </w:rPr>
-      </w:pPr>
-      <w:r>
-        <w:rPr>
-          <w:rFonts w:ascii="Helvetica Neue" w:hAnsi="Helvetica Neue" w:cs="Helvetica Neue" w:eastAsia="Helvetica Neue"/>
-          <w:sz w:val="28"/>
-          <w:szCs w:val="28"/>
-        </w:rPr>
-        <w:t>bonding.</w:t>
+        <w:t xml:space="preserve">डॉट टोकन तीन</w:t>
+      </w:r>
+    </w:p>
+    <w:p>
+      <w:pPr>
+        <w:rPr>
+          <w:rFonts w:ascii="Helvetica Neue" w:cs="Helvetica Neue" w:eastAsia="Helvetica Neue" w:hAnsi="Helvetica Neue"/>
+          <w:sz w:val="28"/>
+          <w:szCs w:val="28"/>
+        </w:rPr>
+      </w:pPr>
+    </w:p>
+    <w:p>
+      <w:pPr>
+        <w:rPr>
+          <w:rFonts w:ascii="Helvetica Neue" w:cs="Helvetica Neue" w:eastAsia="Helvetica Neue" w:hAnsi="Helvetica Neue"/>
+          <w:sz w:val="28"/>
+          <w:szCs w:val="28"/>
+        </w:rPr>
+      </w:pPr>
+      <w:r>
+        <w:rPr>
+          <w:rFonts w:ascii="Helvetica Neue" w:hAnsi="Helvetica Neue" w:cs="Helvetica Neue" w:eastAsia="Helvetica Neue"/>
+          <w:sz w:val="28"/>
+          <w:szCs w:val="28"/>
+        </w:rPr>
+        <w:t xml:space="preserve">अलग-अलग उद्देश्यों को पूरा करता है: नेटवर्क पर</w:t>
+      </w:r>
+    </w:p>
+    <w:p>
+      <w:pPr>
+        <w:rPr>
+          <w:rFonts w:ascii="Helvetica Neue" w:cs="Helvetica Neue" w:eastAsia="Helvetica Neue" w:hAnsi="Helvetica Neue"/>
+          <w:sz w:val="28"/>
+          <w:szCs w:val="28"/>
+        </w:rPr>
+      </w:pPr>
+    </w:p>
+    <w:p>
+      <w:pPr>
+        <w:rPr>
+          <w:rFonts w:ascii="Helvetica Neue" w:cs="Helvetica Neue" w:eastAsia="Helvetica Neue" w:hAnsi="Helvetica Neue"/>
+          <w:sz w:val="28"/>
+          <w:szCs w:val="28"/>
+        </w:rPr>
+      </w:pPr>
+      <w:r>
+        <w:rPr>
+          <w:rFonts w:ascii="Helvetica Neue" w:hAnsi="Helvetica Neue" w:cs="Helvetica Neue" w:eastAsia="Helvetica Neue"/>
+          <w:sz w:val="28"/>
+          <w:szCs w:val="28"/>
+        </w:rPr>
+        <w:t xml:space="preserve">गवर्नेंस, संचालन और</w:t>
+      </w:r>
+    </w:p>
+    <w:p>
+      <w:pPr>
+        <w:rPr>
+          <w:rFonts w:ascii="Helvetica Neue" w:cs="Helvetica Neue" w:eastAsia="Helvetica Neue" w:hAnsi="Helvetica Neue"/>
+          <w:sz w:val="28"/>
+          <w:szCs w:val="28"/>
+        </w:rPr>
+      </w:pPr>
+    </w:p>
+    <w:p>
+      <w:pPr>
+        <w:rPr>
+          <w:rFonts w:ascii="Helvetica Neue" w:cs="Helvetica Neue" w:eastAsia="Helvetica Neue" w:hAnsi="Helvetica Neue"/>
+          <w:sz w:val="28"/>
+          <w:szCs w:val="28"/>
+        </w:rPr>
+      </w:pPr>
+      <w:r>
+        <w:rPr>
+          <w:rFonts w:ascii="Helvetica Neue" w:hAnsi="Helvetica Neue" w:cs="Helvetica Neue" w:eastAsia="Helvetica Neue"/>
+          <w:sz w:val="28"/>
+          <w:szCs w:val="28"/>
+        </w:rPr>
+        <w:t>बॉन्डिंग।</w:t>
       </w:r>
     </w:p>
     <w:p>
@@ -6030,33 +6030,33 @@
           <w:sz w:val="28"/>
           <w:szCs w:val="28"/>
         </w:rPr>
-        <w:t>Governance</w:t>
-      </w:r>
-    </w:p>
-    <w:p>
-      <w:pPr>
-        <w:rPr>
-          <w:rFonts w:ascii="Helvetica Neue" w:cs="Helvetica Neue" w:eastAsia="Helvetica Neue" w:hAnsi="Helvetica Neue"/>
-          <w:sz w:val="28"/>
-          <w:szCs w:val="28"/>
-        </w:rPr>
-      </w:pPr>
-    </w:p>
-    <w:p>
-      <w:pPr>
-        <w:rPr>
-          <w:rFonts w:ascii="Helvetica Neue" w:cs="Helvetica Neue" w:eastAsia="Helvetica Neue" w:hAnsi="Helvetica Neue"/>
-          <w:sz w:val="28"/>
-          <w:szCs w:val="28"/>
-        </w:rPr>
-      </w:pPr>
-      <w:r>
-        <w:rPr>
-          <w:rFonts w:ascii="Helvetica Neue" w:hAnsi="Helvetica Neue" w:cs="Helvetica Neue" w:eastAsia="Helvetica Neue"/>
-          <w:sz w:val="28"/>
-          <w:szCs w:val="28"/>
-        </w:rPr>
-        <w:t xml:space="preserve">Polkadot token holders have complete control over the protocol. All privileges, which on other platforms are exclusive to miners, will be given to the Relay Chain participants (DOT holders), including managing exceptional events such as protocol upgrades and fixes.</w:t>
+        <w:t>गवर्नेंस</w:t>
+      </w:r>
+    </w:p>
+    <w:p>
+      <w:pPr>
+        <w:rPr>
+          <w:rFonts w:ascii="Helvetica Neue" w:cs="Helvetica Neue" w:eastAsia="Helvetica Neue" w:hAnsi="Helvetica Neue"/>
+          <w:sz w:val="28"/>
+          <w:szCs w:val="28"/>
+        </w:rPr>
+      </w:pPr>
+    </w:p>
+    <w:p>
+      <w:pPr>
+        <w:rPr>
+          <w:rFonts w:ascii="Helvetica Neue" w:cs="Helvetica Neue" w:eastAsia="Helvetica Neue" w:hAnsi="Helvetica Neue"/>
+          <w:sz w:val="28"/>
+          <w:szCs w:val="28"/>
+        </w:rPr>
+      </w:pPr>
+      <w:r>
+        <w:rPr>
+          <w:rFonts w:ascii="Helvetica Neue" w:hAnsi="Helvetica Neue" w:cs="Helvetica Neue" w:eastAsia="Helvetica Neue"/>
+          <w:sz w:val="28"/>
+          <w:szCs w:val="28"/>
+        </w:rPr>
+        <w:t xml:space="preserve">पोल्काडॉट टोकन धारकों का प्रोटोकॉल पर पूरा नियंत्रण रहता है। सभी विशेषाधिकार, जो अन्य प्लेटफार्मों पर खनिक के लिए अनन्य हैं, रिले चेन प्रतिभागियों (डॉट धारकों) को दिए जाएंगे, जिसमें प्रोटोकॉल अपग्रेड और फ़िक्स जैसे असाधारण घटनाओं का प्रबंधन करना शामिल है।</w:t>
       </w:r>
     </w:p>
     <w:p>
@@ -6117,112 +6117,112 @@
           <w:sz w:val="28"/>
           <w:szCs w:val="28"/>
         </w:rPr>
-        <w:t>Operation</w:t>
-      </w:r>
-    </w:p>
-    <w:p>
-      <w:pPr>
-        <w:rPr>
-          <w:rFonts w:ascii="Helvetica Neue" w:cs="Helvetica Neue" w:eastAsia="Helvetica Neue" w:hAnsi="Helvetica Neue"/>
-          <w:sz w:val="28"/>
-          <w:szCs w:val="28"/>
-        </w:rPr>
-      </w:pPr>
-    </w:p>
-    <w:p>
-      <w:pPr>
-        <w:rPr>
-          <w:rFonts w:ascii="Helvetica Neue" w:cs="Helvetica Neue" w:eastAsia="Helvetica Neue" w:hAnsi="Helvetica Neue"/>
-          <w:sz w:val="28"/>
-          <w:szCs w:val="28"/>
-        </w:rPr>
-      </w:pPr>
-      <w:r>
-        <w:rPr>
-          <w:rFonts w:ascii="Helvetica Neue" w:hAnsi="Helvetica Neue" w:cs="Helvetica Neue" w:eastAsia="Helvetica Neue"/>
-          <w:sz w:val="28"/>
-          <w:szCs w:val="28"/>
-        </w:rPr>
-        <w:t xml:space="preserve">Game theory incentivizes token holders to behave in honest ways. Good actors are rewarded by this mechanism whilst bad actors will lose their stake in the network. This ensures the network stays secure.</w:t>
-      </w:r>
-    </w:p>
-    <w:p>
-      <w:pPr>
-        <w:rPr>
-          <w:rFonts w:ascii="Helvetica Neue" w:cs="Helvetica Neue" w:eastAsia="Helvetica Neue" w:hAnsi="Helvetica Neue"/>
-          <w:sz w:val="28"/>
-          <w:szCs w:val="28"/>
-        </w:rPr>
-      </w:pPr>
-    </w:p>
-    <w:p>
-      <w:pPr>
-        <w:rPr>
-          <w:rFonts w:ascii="Helvetica Neue" w:cs="Helvetica Neue" w:eastAsia="Helvetica Neue" w:hAnsi="Helvetica Neue"/>
-          <w:sz w:val="28"/>
-          <w:szCs w:val="28"/>
-        </w:rPr>
-      </w:pPr>
-    </w:p>
-    <w:p>
-      <w:pPr>
-        <w:rPr>
-          <w:rFonts w:ascii="Helvetica Neue" w:cs="Helvetica Neue" w:eastAsia="Helvetica Neue" w:hAnsi="Helvetica Neue"/>
-          <w:sz w:val="28"/>
-          <w:szCs w:val="28"/>
-        </w:rPr>
-      </w:pPr>
-    </w:p>
-    <w:p>
-      <w:pPr>
-        <w:rPr>
-          <w:rFonts w:ascii="Helvetica Neue" w:cs="Helvetica Neue" w:eastAsia="Helvetica Neue" w:hAnsi="Helvetica Neue"/>
-          <w:sz w:val="28"/>
-          <w:szCs w:val="28"/>
-        </w:rPr>
-      </w:pPr>
-    </w:p>
-    <w:p>
-      <w:pPr>
-        <w:rPr>
-          <w:rFonts w:ascii="Helvetica Neue" w:cs="Helvetica Neue" w:eastAsia="Helvetica Neue" w:hAnsi="Helvetica Neue"/>
-          <w:sz w:val="28"/>
-          <w:szCs w:val="28"/>
-        </w:rPr>
-      </w:pPr>
-      <w:r>
-        <w:rPr>
-          <w:rFonts w:ascii="Helvetica Neue" w:hAnsi="Helvetica Neue" w:cs="Helvetica Neue" w:eastAsia="Helvetica Neue"/>
-          <w:sz w:val="28"/>
-          <w:szCs w:val="28"/>
-        </w:rPr>
-        <w:t>Bonding</w:t>
-      </w:r>
-    </w:p>
-    <w:p>
-      <w:pPr>
-        <w:rPr>
-          <w:rFonts w:ascii="Helvetica Neue" w:cs="Helvetica Neue" w:eastAsia="Helvetica Neue" w:hAnsi="Helvetica Neue"/>
-          <w:sz w:val="28"/>
-          <w:szCs w:val="28"/>
-        </w:rPr>
-      </w:pPr>
-    </w:p>
-    <w:p>
-      <w:pPr>
-        <w:rPr>
-          <w:rFonts w:ascii="Helvetica Neue" w:cs="Helvetica Neue" w:eastAsia="Helvetica Neue" w:hAnsi="Helvetica Neue"/>
-          <w:sz w:val="28"/>
-          <w:szCs w:val="28"/>
-        </w:rPr>
-      </w:pPr>
-      <w:r>
-        <w:rPr>
-          <w:rFonts w:ascii="Helvetica Neue" w:hAnsi="Helvetica Neue" w:cs="Helvetica Neue" w:eastAsia="Helvetica Neue"/>
-          <w:sz w:val="28"/>
-          <w:szCs w:val="28"/>
-        </w:rPr>
-        <w:t xml:space="preserve">New parachains are added by bonding tokens. Outdated or non-useful parachains are removed by removing bonded tokens. This is a form of proof of stake.</w:t>
+        <w:t>ऑपरेशन</w:t>
+      </w:r>
+    </w:p>
+    <w:p>
+      <w:pPr>
+        <w:rPr>
+          <w:rFonts w:ascii="Helvetica Neue" w:cs="Helvetica Neue" w:eastAsia="Helvetica Neue" w:hAnsi="Helvetica Neue"/>
+          <w:sz w:val="28"/>
+          <w:szCs w:val="28"/>
+        </w:rPr>
+      </w:pPr>
+    </w:p>
+    <w:p>
+      <w:pPr>
+        <w:rPr>
+          <w:rFonts w:ascii="Helvetica Neue" w:cs="Helvetica Neue" w:eastAsia="Helvetica Neue" w:hAnsi="Helvetica Neue"/>
+          <w:sz w:val="28"/>
+          <w:szCs w:val="28"/>
+        </w:rPr>
+      </w:pPr>
+      <w:r>
+        <w:rPr>
+          <w:rFonts w:ascii="Helvetica Neue" w:hAnsi="Helvetica Neue" w:cs="Helvetica Neue" w:eastAsia="Helvetica Neue"/>
+          <w:sz w:val="28"/>
+          <w:szCs w:val="28"/>
+        </w:rPr>
+        <w:t xml:space="preserve">गेम थ्योरी टोकन धारकों को ईमानदार तरीकों से व्यवहार करने के लिए प्रोत्साहित करती है। इस तंत्र द्वारा अच्छे अभिनेताओं को पुरस्कृत किया जाता है जबकि खराब अभिनेता नेटवर्क में अपनी हिस्सेदारी खो देंगे। यह सुनिश्चित करता है कि नेटवर्क सुरक्षित रहे।</w:t>
+      </w:r>
+    </w:p>
+    <w:p>
+      <w:pPr>
+        <w:rPr>
+          <w:rFonts w:ascii="Helvetica Neue" w:cs="Helvetica Neue" w:eastAsia="Helvetica Neue" w:hAnsi="Helvetica Neue"/>
+          <w:sz w:val="28"/>
+          <w:szCs w:val="28"/>
+        </w:rPr>
+      </w:pPr>
+    </w:p>
+    <w:p>
+      <w:pPr>
+        <w:rPr>
+          <w:rFonts w:ascii="Helvetica Neue" w:cs="Helvetica Neue" w:eastAsia="Helvetica Neue" w:hAnsi="Helvetica Neue"/>
+          <w:sz w:val="28"/>
+          <w:szCs w:val="28"/>
+        </w:rPr>
+      </w:pPr>
+    </w:p>
+    <w:p>
+      <w:pPr>
+        <w:rPr>
+          <w:rFonts w:ascii="Helvetica Neue" w:cs="Helvetica Neue" w:eastAsia="Helvetica Neue" w:hAnsi="Helvetica Neue"/>
+          <w:sz w:val="28"/>
+          <w:szCs w:val="28"/>
+        </w:rPr>
+      </w:pPr>
+    </w:p>
+    <w:p>
+      <w:pPr>
+        <w:rPr>
+          <w:rFonts w:ascii="Helvetica Neue" w:cs="Helvetica Neue" w:eastAsia="Helvetica Neue" w:hAnsi="Helvetica Neue"/>
+          <w:sz w:val="28"/>
+          <w:szCs w:val="28"/>
+        </w:rPr>
+      </w:pPr>
+    </w:p>
+    <w:p>
+      <w:pPr>
+        <w:rPr>
+          <w:rFonts w:ascii="Helvetica Neue" w:cs="Helvetica Neue" w:eastAsia="Helvetica Neue" w:hAnsi="Helvetica Neue"/>
+          <w:sz w:val="28"/>
+          <w:szCs w:val="28"/>
+        </w:rPr>
+      </w:pPr>
+      <w:r>
+        <w:rPr>
+          <w:rFonts w:ascii="Helvetica Neue" w:hAnsi="Helvetica Neue" w:cs="Helvetica Neue" w:eastAsia="Helvetica Neue"/>
+          <w:sz w:val="28"/>
+          <w:szCs w:val="28"/>
+        </w:rPr>
+        <w:t>बॉन्डिंग</w:t>
+      </w:r>
+    </w:p>
+    <w:p>
+      <w:pPr>
+        <w:rPr>
+          <w:rFonts w:ascii="Helvetica Neue" w:cs="Helvetica Neue" w:eastAsia="Helvetica Neue" w:hAnsi="Helvetica Neue"/>
+          <w:sz w:val="28"/>
+          <w:szCs w:val="28"/>
+        </w:rPr>
+      </w:pPr>
+    </w:p>
+    <w:p>
+      <w:pPr>
+        <w:rPr>
+          <w:rFonts w:ascii="Helvetica Neue" w:cs="Helvetica Neue" w:eastAsia="Helvetica Neue" w:hAnsi="Helvetica Neue"/>
+          <w:sz w:val="28"/>
+          <w:szCs w:val="28"/>
+        </w:rPr>
+      </w:pPr>
+      <w:r>
+        <w:rPr>
+          <w:rFonts w:ascii="Helvetica Neue" w:hAnsi="Helvetica Neue" w:cs="Helvetica Neue" w:eastAsia="Helvetica Neue"/>
+          <w:sz w:val="28"/>
+          <w:szCs w:val="28"/>
+        </w:rPr>
+        <w:t xml:space="preserve">नए पैराचेन को टोकन बॉन्डिंग द्वारा जोड़ा जाता है। बोंडेड टोकन को हटाकर आउटडेटेड या गैर-उपयोगी पैराचेन को हटा दिया जाता है। यह प्रूफ ऑफ़ स्टेक के प्रमाण का एक रूप है।</w:t>
       </w:r>
     </w:p>
     <w:p>
@@ -6304,7 +6304,7 @@
       <w:bookmarkStart w:colFirst="0" w:colLast="0" w:name="_5v97tpnlygr2" w:id="10"/>
       <w:bookmarkEnd w:id="10"/>
       <w:r>
-        <w:t xml:space="preserve">Play with chaos on Kusama, Polkadot’s wild cousin</w:t>
+        <w:t xml:space="preserve">पोल्काडॉट के वाइल्ड कजिन, कुसामा पर अराजकता के साथ खेले।</w:t>
       </w:r>
     </w:p>
     <w:p>
@@ -6380,7 +6380,7 @@
                 <w:sz w:val="28"/>
                 <w:szCs w:val="28"/>
               </w:rPr>
-              <w:t xml:space="preserve">Kusama Network</w:t>
+              <w:t xml:space="preserve">कुसामा नेटवर्क</w:t>
             </w:r>
           </w:p>
         </w:tc>
@@ -6516,7 +6516,7 @@
           <w:sz w:val="28"/>
           <w:szCs w:val="28"/>
         </w:rPr>
-        <w:t xml:space="preserve">Kusama is an early, unaudited and unrefined release of Polkadot created to test the network’s technology and economic incentives in a real-world environment. It’s also the perfect place for parachain developers to test ideas before deploying to Polkadot.</w:t>
+        <w:t xml:space="preserve">कुसामा वास्तविक दुनिया के वातावरण में नेटवर्क की प्रौद्योगिकी और आर्थिक प्रोत्साहनों का परीक्षण करने के लिए बनाई गई पोल्काडॉट की एक प्रारंभिक, अनअधिकृत और अपरिष्कृत रिलीज़ है। यह पोल्काडॉट पर तैनाती से पहले विचारों का परीक्षण करने के लिए पैराचेन डेवलपर्स के लिए भी सही जगह है।</w:t>
       </w:r>
     </w:p>
     <w:p>
@@ -6552,7 +6552,7 @@
           <w:sz w:val="28"/>
           <w:szCs w:val="28"/>
         </w:rPr>
-        <w:t xml:space="preserve">Kusama is owned and governed by a community of supporters who hold KSM tokens. There is no central kill switch, meaning it will live on as an independent community network.</w:t>
+        <w:t xml:space="preserve">कुसमा समर्थकों के समुदाय के स्वामित्व और शासित हैं, जो KSM टोकन होल्ड करते हैं। इसका कोई केंद्रीय किल स्विच नहीं है, जिसका अर्थ है कि यह एक स्वतंत्र सामुदायिक नेटवर्क के रूप में रहेगा।</w:t>
       </w:r>
     </w:p>
     <w:p>
@@ -6579,7 +6579,7 @@
           <w:sz w:val="28"/>
           <w:szCs w:val="28"/>
         </w:rPr>
-        <w:t xml:space="preserve">Ready to break stuff? Find out how to get KSM tokens and start staking, validating and participating in governance by reading the user guide.</w:t>
+        <w:t xml:space="preserve">सामान तोड़ने के लिए तैयार हैं? KSM टोकन प्राप्त करने और उपयोगकर्ता गाइड को पढ़कर शासन में भाग लेने, मान्य करने और भाग लेने का तरीका जानें।</w:t>
       </w:r>
     </w:p>
     <w:p>
@@ -6672,7 +6672,7 @@
       <w:bookmarkStart w:colFirst="0" w:colLast="0" w:name="_9nh95lelht53" w:id="11"/>
       <w:bookmarkEnd w:id="11"/>
       <w:r>
-        <w:t>Substrate</w:t>
+        <w:t>सब्सट्रेट</w:t>
       </w:r>
     </w:p>
     <w:p>
@@ -6734,235 +6734,235 @@
           <w:sz w:val="28"/>
           <w:szCs w:val="28"/>
         </w:rPr>
-        <w:t xml:space="preserve">Your blockchain builder, Your blockchain upgrader,</w:t>
-      </w:r>
-    </w:p>
-    <w:p>
-      <w:pPr>
-        <w:rPr>
-          <w:rFonts w:ascii="Helvetica Neue" w:cs="Helvetica Neue" w:eastAsia="Helvetica Neue" w:hAnsi="Helvetica Neue"/>
-          <w:sz w:val="28"/>
-          <w:szCs w:val="28"/>
-        </w:rPr>
-      </w:pPr>
-    </w:p>
-    <w:p>
-      <w:pPr>
-        <w:rPr>
-          <w:rFonts w:ascii="Helvetica Neue" w:cs="Helvetica Neue" w:eastAsia="Helvetica Neue" w:hAnsi="Helvetica Neue"/>
-          <w:sz w:val="28"/>
-          <w:szCs w:val="28"/>
-        </w:rPr>
-      </w:pPr>
-      <w:r>
-        <w:rPr>
-          <w:rFonts w:ascii="Helvetica Neue" w:hAnsi="Helvetica Neue" w:cs="Helvetica Neue" w:eastAsia="Helvetica Neue"/>
-          <w:sz w:val="28"/>
-          <w:szCs w:val="28"/>
-        </w:rPr>
-        <w:t xml:space="preserve">Your blockchain.</w:t>
-      </w:r>
-    </w:p>
-    <w:p>
-      <w:pPr>
-        <w:rPr>
-          <w:rFonts w:ascii="Helvetica Neue" w:cs="Helvetica Neue" w:eastAsia="Helvetica Neue" w:hAnsi="Helvetica Neue"/>
-          <w:sz w:val="28"/>
-          <w:szCs w:val="28"/>
-        </w:rPr>
-      </w:pPr>
-    </w:p>
-    <w:p>
-      <w:pPr>
-        <w:rPr>
-          <w:rFonts w:ascii="Helvetica Neue" w:cs="Helvetica Neue" w:eastAsia="Helvetica Neue" w:hAnsi="Helvetica Neue"/>
-          <w:sz w:val="28"/>
-          <w:szCs w:val="28"/>
-        </w:rPr>
-      </w:pPr>
-    </w:p>
-    <w:p>
-      <w:pPr>
-        <w:rPr>
-          <w:rFonts w:ascii="Helvetica Neue" w:cs="Helvetica Neue" w:eastAsia="Helvetica Neue" w:hAnsi="Helvetica Neue"/>
-          <w:sz w:val="28"/>
-          <w:szCs w:val="28"/>
-        </w:rPr>
-      </w:pPr>
-    </w:p>
-    <w:p>
-      <w:pPr>
-        <w:rPr>
-          <w:rFonts w:ascii="Helvetica Neue" w:cs="Helvetica Neue" w:eastAsia="Helvetica Neue" w:hAnsi="Helvetica Neue"/>
-          <w:sz w:val="28"/>
-          <w:szCs w:val="28"/>
-        </w:rPr>
-      </w:pPr>
-    </w:p>
-    <w:p>
-      <w:pPr>
-        <w:rPr>
-          <w:rFonts w:ascii="Helvetica Neue" w:cs="Helvetica Neue" w:eastAsia="Helvetica Neue" w:hAnsi="Helvetica Neue"/>
-          <w:sz w:val="28"/>
-          <w:szCs w:val="28"/>
-        </w:rPr>
-      </w:pPr>
-      <w:r>
-        <w:rPr>
-          <w:rFonts w:ascii="Helvetica Neue" w:hAnsi="Helvetica Neue" w:cs="Helvetica Neue" w:eastAsia="Helvetica Neue"/>
-          <w:sz w:val="28"/>
-          <w:szCs w:val="28"/>
-        </w:rPr>
-        <w:t xml:space="preserve">Substrate is your blockchain-building framework, making it easy to create a custom blockchain optimized for your unique use case.</w:t>
-      </w:r>
-    </w:p>
-    <w:p>
-      <w:pPr>
-        <w:rPr>
-          <w:rFonts w:ascii="Helvetica Neue" w:cs="Helvetica Neue" w:eastAsia="Helvetica Neue" w:hAnsi="Helvetica Neue"/>
-          <w:sz w:val="28"/>
-          <w:szCs w:val="28"/>
-        </w:rPr>
-      </w:pPr>
-    </w:p>
-    <w:p>
-      <w:pPr>
-        <w:rPr>
-          <w:rFonts w:ascii="Helvetica Neue" w:cs="Helvetica Neue" w:eastAsia="Helvetica Neue" w:hAnsi="Helvetica Neue"/>
-          <w:sz w:val="28"/>
-          <w:szCs w:val="28"/>
-        </w:rPr>
-      </w:pPr>
-      <w:r>
-        <w:rPr>
-          <w:rFonts w:ascii="Helvetica Neue" w:hAnsi="Helvetica Neue" w:cs="Helvetica Neue" w:eastAsia="Helvetica Neue"/>
-          <w:sz w:val="28"/>
-          <w:szCs w:val="28"/>
-        </w:rPr>
-        <w:t xml:space="preserve">Substrate is fully modular and flexible: mix and match ready-made components and build out your core business logic while leaving the rest to the framework. Plug-and-play modules like consensus, networking and finality give you the freedom to focus on your specific area of expertise, saving you substantial time and effort in the development process. Keep things lean by implementing only the necessary functionality on your custom blockchain.</w:t>
-      </w:r>
-    </w:p>
-    <w:p>
-      <w:pPr>
-        <w:rPr>
-          <w:rFonts w:ascii="Helvetica Neue" w:cs="Helvetica Neue" w:eastAsia="Helvetica Neue" w:hAnsi="Helvetica Neue"/>
-          <w:sz w:val="28"/>
-          <w:szCs w:val="28"/>
-        </w:rPr>
-      </w:pPr>
-    </w:p>
-    <w:p>
-      <w:pPr>
-        <w:rPr>
-          <w:rFonts w:ascii="Helvetica Neue" w:cs="Helvetica Neue" w:eastAsia="Helvetica Neue" w:hAnsi="Helvetica Neue"/>
-          <w:sz w:val="28"/>
-          <w:szCs w:val="28"/>
-        </w:rPr>
-      </w:pPr>
-    </w:p>
-    <w:p>
-      <w:pPr>
-        <w:rPr>
-          <w:rFonts w:ascii="Helvetica Neue" w:cs="Helvetica Neue" w:eastAsia="Helvetica Neue" w:hAnsi="Helvetica Neue"/>
-          <w:sz w:val="28"/>
-          <w:szCs w:val="28"/>
-        </w:rPr>
-      </w:pPr>
-    </w:p>
-    <w:p>
-      <w:pPr>
-        <w:rPr>
-          <w:rFonts w:ascii="Helvetica Neue" w:cs="Helvetica Neue" w:eastAsia="Helvetica Neue" w:hAnsi="Helvetica Neue"/>
-          <w:sz w:val="28"/>
-          <w:szCs w:val="28"/>
-        </w:rPr>
-      </w:pPr>
-    </w:p>
-    <w:p>
-      <w:pPr>
-        <w:rPr>
-          <w:rFonts w:ascii="Helvetica Neue" w:cs="Helvetica Neue" w:eastAsia="Helvetica Neue" w:hAnsi="Helvetica Neue"/>
-          <w:sz w:val="28"/>
-          <w:szCs w:val="28"/>
-        </w:rPr>
-      </w:pPr>
-      <w:r>
-        <w:rPr>
-          <w:rFonts w:ascii="Helvetica Neue" w:hAnsi="Helvetica Neue" w:cs="Helvetica Neue" w:eastAsia="Helvetica Neue"/>
-          <w:sz w:val="28"/>
-          <w:szCs w:val="28"/>
-        </w:rPr>
-        <w:t xml:space="preserve">Thanks to Substrate’s forkless upgrades and transparent governance tools, you can add new features over time without fear of splitting the network. Easier, risk-free upgrading means your blockchain can grow and evolve with the pace of innovation and ever-changing market needs.</w:t>
-      </w:r>
-    </w:p>
-    <w:p>
-      <w:pPr>
-        <w:rPr>
-          <w:rFonts w:ascii="Helvetica Neue" w:cs="Helvetica Neue" w:eastAsia="Helvetica Neue" w:hAnsi="Helvetica Neue"/>
-          <w:sz w:val="28"/>
-          <w:szCs w:val="28"/>
-        </w:rPr>
-      </w:pPr>
-    </w:p>
-    <w:p>
-      <w:pPr>
-        <w:rPr>
-          <w:rFonts w:ascii="Helvetica Neue" w:cs="Helvetica Neue" w:eastAsia="Helvetica Neue" w:hAnsi="Helvetica Neue"/>
-          <w:sz w:val="28"/>
-          <w:szCs w:val="28"/>
-        </w:rPr>
-      </w:pPr>
-    </w:p>
-    <w:p>
-      <w:pPr>
-        <w:rPr>
-          <w:rFonts w:ascii="Helvetica Neue" w:cs="Helvetica Neue" w:eastAsia="Helvetica Neue" w:hAnsi="Helvetica Neue"/>
-          <w:sz w:val="28"/>
-          <w:szCs w:val="28"/>
-        </w:rPr>
-      </w:pPr>
-      <w:r>
-        <w:rPr>
-          <w:rFonts w:ascii="Helvetica Neue" w:hAnsi="Helvetica Neue" w:cs="Helvetica Neue" w:eastAsia="Helvetica Neue"/>
-          <w:sz w:val="28"/>
-          <w:szCs w:val="28"/>
-        </w:rPr>
-        <w:t xml:space="preserve">Substrate also comes with native support for connecting to Polkadot right out of the box. Cumulus, Substrate’s tool for connecting your blockchain to a network of blockchains, unlocks interchain communication, collaboration and shared security.</w:t>
-      </w:r>
-    </w:p>
-    <w:p>
-      <w:pPr>
-        <w:rPr>
-          <w:rFonts w:ascii="Helvetica Neue" w:cs="Helvetica Neue" w:eastAsia="Helvetica Neue" w:hAnsi="Helvetica Neue"/>
-          <w:sz w:val="28"/>
-          <w:szCs w:val="28"/>
-        </w:rPr>
-      </w:pPr>
-    </w:p>
-    <w:p>
-      <w:pPr>
-        <w:rPr>
-          <w:rFonts w:ascii="Helvetica Neue" w:cs="Helvetica Neue" w:eastAsia="Helvetica Neue" w:hAnsi="Helvetica Neue"/>
-          <w:sz w:val="28"/>
-          <w:szCs w:val="28"/>
-        </w:rPr>
-      </w:pPr>
-    </w:p>
-    <w:p>
-      <w:pPr>
-        <w:rPr>
-          <w:rFonts w:ascii="Helvetica Neue" w:cs="Helvetica Neue" w:eastAsia="Helvetica Neue" w:hAnsi="Helvetica Neue"/>
-          <w:sz w:val="28"/>
-          <w:szCs w:val="28"/>
-        </w:rPr>
-      </w:pPr>
-      <w:r>
-        <w:rPr>
-          <w:rFonts w:ascii="Helvetica Neue" w:hAnsi="Helvetica Neue" w:cs="Helvetica Neue" w:eastAsia="Helvetica Neue"/>
-          <w:sz w:val="28"/>
-          <w:szCs w:val="28"/>
-        </w:rPr>
-        <w:t xml:space="preserve">Learn more about Substrate here and at the Substrate Developer Hub.</w:t>
+        <w:t xml:space="preserve">आपका ब्लॉकचेन बिल्डर, आपका ब्लॉकचेन अपग्रेडर,</w:t>
+      </w:r>
+    </w:p>
+    <w:p>
+      <w:pPr>
+        <w:rPr>
+          <w:rFonts w:ascii="Helvetica Neue" w:cs="Helvetica Neue" w:eastAsia="Helvetica Neue" w:hAnsi="Helvetica Neue"/>
+          <w:sz w:val="28"/>
+          <w:szCs w:val="28"/>
+        </w:rPr>
+      </w:pPr>
+    </w:p>
+    <w:p>
+      <w:pPr>
+        <w:rPr>
+          <w:rFonts w:ascii="Helvetica Neue" w:cs="Helvetica Neue" w:eastAsia="Helvetica Neue" w:hAnsi="Helvetica Neue"/>
+          <w:sz w:val="28"/>
+          <w:szCs w:val="28"/>
+        </w:rPr>
+      </w:pPr>
+      <w:r>
+        <w:rPr>
+          <w:rFonts w:ascii="Helvetica Neue" w:hAnsi="Helvetica Neue" w:cs="Helvetica Neue" w:eastAsia="Helvetica Neue"/>
+          <w:sz w:val="28"/>
+          <w:szCs w:val="28"/>
+        </w:rPr>
+        <w:t xml:space="preserve">आपका ब्लॉकचेन।</w:t>
+      </w:r>
+    </w:p>
+    <w:p>
+      <w:pPr>
+        <w:rPr>
+          <w:rFonts w:ascii="Helvetica Neue" w:cs="Helvetica Neue" w:eastAsia="Helvetica Neue" w:hAnsi="Helvetica Neue"/>
+          <w:sz w:val="28"/>
+          <w:szCs w:val="28"/>
+        </w:rPr>
+      </w:pPr>
+    </w:p>
+    <w:p>
+      <w:pPr>
+        <w:rPr>
+          <w:rFonts w:ascii="Helvetica Neue" w:cs="Helvetica Neue" w:eastAsia="Helvetica Neue" w:hAnsi="Helvetica Neue"/>
+          <w:sz w:val="28"/>
+          <w:szCs w:val="28"/>
+        </w:rPr>
+      </w:pPr>
+    </w:p>
+    <w:p>
+      <w:pPr>
+        <w:rPr>
+          <w:rFonts w:ascii="Helvetica Neue" w:cs="Helvetica Neue" w:eastAsia="Helvetica Neue" w:hAnsi="Helvetica Neue"/>
+          <w:sz w:val="28"/>
+          <w:szCs w:val="28"/>
+        </w:rPr>
+      </w:pPr>
+    </w:p>
+    <w:p>
+      <w:pPr>
+        <w:rPr>
+          <w:rFonts w:ascii="Helvetica Neue" w:cs="Helvetica Neue" w:eastAsia="Helvetica Neue" w:hAnsi="Helvetica Neue"/>
+          <w:sz w:val="28"/>
+          <w:szCs w:val="28"/>
+        </w:rPr>
+      </w:pPr>
+    </w:p>
+    <w:p>
+      <w:pPr>
+        <w:rPr>
+          <w:rFonts w:ascii="Helvetica Neue" w:cs="Helvetica Neue" w:eastAsia="Helvetica Neue" w:hAnsi="Helvetica Neue"/>
+          <w:sz w:val="28"/>
+          <w:szCs w:val="28"/>
+        </w:rPr>
+      </w:pPr>
+      <w:r>
+        <w:rPr>
+          <w:rFonts w:ascii="Helvetica Neue" w:hAnsi="Helvetica Neue" w:cs="Helvetica Neue" w:eastAsia="Helvetica Neue"/>
+          <w:sz w:val="28"/>
+          <w:szCs w:val="28"/>
+        </w:rPr>
+        <w:t xml:space="preserve">सब्सट्रेट आपका ब्लॉकचेन-बिल्डिंग फ्रेमवर्क है, जो आपके अद्वितीय उपयोग के मामले के लिए कस्टम ब्लॉकचेन को अनुकूलित करना आसान बनाता है।</w:t>
+      </w:r>
+    </w:p>
+    <w:p>
+      <w:pPr>
+        <w:rPr>
+          <w:rFonts w:ascii="Helvetica Neue" w:cs="Helvetica Neue" w:eastAsia="Helvetica Neue" w:hAnsi="Helvetica Neue"/>
+          <w:sz w:val="28"/>
+          <w:szCs w:val="28"/>
+        </w:rPr>
+      </w:pPr>
+    </w:p>
+    <w:p>
+      <w:pPr>
+        <w:rPr>
+          <w:rFonts w:ascii="Helvetica Neue" w:cs="Helvetica Neue" w:eastAsia="Helvetica Neue" w:hAnsi="Helvetica Neue"/>
+          <w:sz w:val="28"/>
+          <w:szCs w:val="28"/>
+        </w:rPr>
+      </w:pPr>
+      <w:r>
+        <w:rPr>
+          <w:rFonts w:ascii="Helvetica Neue" w:hAnsi="Helvetica Neue" w:cs="Helvetica Neue" w:eastAsia="Helvetica Neue"/>
+          <w:sz w:val="28"/>
+          <w:szCs w:val="28"/>
+        </w:rPr>
+        <w:t xml:space="preserve">सब्सट्रेट पूरी तरह से मॉड्यूलर और लचीला है: तैयार किए गए घटकों को मिलाएं और बाकी ढांचे को छोड़ते हुए अपने मुख्य व्यवसाय तर्क का निर्माण करें। प्लग-एंड-प्ले मॉड्यूल जैसे कि आम सहमति, नेटवर्किंग और अंतिमता आपको अपनी विशेषज्ञता के विशिष्ट क्षेत्र पर ध्यान केंद्रित करने की स्वतंत्रता देती है, जिससे आपको विकास प्रक्रिया में पर्याप्त समय और प्रयास की बचत होती है। अपने कस्टम ब्लॉकचेन पर केवल आवश्यक कार्यक्षमता को लागू करके चीजों को दुबला रखें।</w:t>
+      </w:r>
+    </w:p>
+    <w:p>
+      <w:pPr>
+        <w:rPr>
+          <w:rFonts w:ascii="Helvetica Neue" w:cs="Helvetica Neue" w:eastAsia="Helvetica Neue" w:hAnsi="Helvetica Neue"/>
+          <w:sz w:val="28"/>
+          <w:szCs w:val="28"/>
+        </w:rPr>
+      </w:pPr>
+    </w:p>
+    <w:p>
+      <w:pPr>
+        <w:rPr>
+          <w:rFonts w:ascii="Helvetica Neue" w:cs="Helvetica Neue" w:eastAsia="Helvetica Neue" w:hAnsi="Helvetica Neue"/>
+          <w:sz w:val="28"/>
+          <w:szCs w:val="28"/>
+        </w:rPr>
+      </w:pPr>
+    </w:p>
+    <w:p>
+      <w:pPr>
+        <w:rPr>
+          <w:rFonts w:ascii="Helvetica Neue" w:cs="Helvetica Neue" w:eastAsia="Helvetica Neue" w:hAnsi="Helvetica Neue"/>
+          <w:sz w:val="28"/>
+          <w:szCs w:val="28"/>
+        </w:rPr>
+      </w:pPr>
+    </w:p>
+    <w:p>
+      <w:pPr>
+        <w:rPr>
+          <w:rFonts w:ascii="Helvetica Neue" w:cs="Helvetica Neue" w:eastAsia="Helvetica Neue" w:hAnsi="Helvetica Neue"/>
+          <w:sz w:val="28"/>
+          <w:szCs w:val="28"/>
+        </w:rPr>
+      </w:pPr>
+    </w:p>
+    <w:p>
+      <w:pPr>
+        <w:rPr>
+          <w:rFonts w:ascii="Helvetica Neue" w:cs="Helvetica Neue" w:eastAsia="Helvetica Neue" w:hAnsi="Helvetica Neue"/>
+          <w:sz w:val="28"/>
+          <w:szCs w:val="28"/>
+        </w:rPr>
+      </w:pPr>
+      <w:r>
+        <w:rPr>
+          <w:rFonts w:ascii="Helvetica Neue" w:hAnsi="Helvetica Neue" w:cs="Helvetica Neue" w:eastAsia="Helvetica Neue"/>
+          <w:sz w:val="28"/>
+          <w:szCs w:val="28"/>
+        </w:rPr>
+        <w:t xml:space="preserve">सब्सट्रेट के फोर्कलेस उन्नयन और पारदर्शी शासन उपकरणों के लिए धन्यवाद, आप नेटवर्क को विभाजित करने के डर के बिना समय के साथ नई सुविधाएँ जोड़ सकते हैं। आसान, जोखिम-मुक्त उन्नयन का मतलब है कि आपका ब्लॉकचैन नवाचार और कभी-बदलते बाजार की जरूरतों के साथ विकसित हो सकता है।</w:t>
+      </w:r>
+    </w:p>
+    <w:p>
+      <w:pPr>
+        <w:rPr>
+          <w:rFonts w:ascii="Helvetica Neue" w:cs="Helvetica Neue" w:eastAsia="Helvetica Neue" w:hAnsi="Helvetica Neue"/>
+          <w:sz w:val="28"/>
+          <w:szCs w:val="28"/>
+        </w:rPr>
+      </w:pPr>
+    </w:p>
+    <w:p>
+      <w:pPr>
+        <w:rPr>
+          <w:rFonts w:ascii="Helvetica Neue" w:cs="Helvetica Neue" w:eastAsia="Helvetica Neue" w:hAnsi="Helvetica Neue"/>
+          <w:sz w:val="28"/>
+          <w:szCs w:val="28"/>
+        </w:rPr>
+      </w:pPr>
+    </w:p>
+    <w:p>
+      <w:pPr>
+        <w:rPr>
+          <w:rFonts w:ascii="Helvetica Neue" w:cs="Helvetica Neue" w:eastAsia="Helvetica Neue" w:hAnsi="Helvetica Neue"/>
+          <w:sz w:val="28"/>
+          <w:szCs w:val="28"/>
+        </w:rPr>
+      </w:pPr>
+      <w:r>
+        <w:rPr>
+          <w:rFonts w:ascii="Helvetica Neue" w:hAnsi="Helvetica Neue" w:cs="Helvetica Neue" w:eastAsia="Helvetica Neue"/>
+          <w:sz w:val="28"/>
+          <w:szCs w:val="28"/>
+        </w:rPr>
+        <w:t xml:space="preserve">बॉक्स के ठीक बाहर पोल्काडॉट से कनेक्ट करने के लिए सब्सट्रेट भी देशी समर्थन के साथ आता है। क्यूम्यलस, आपके ब्लॉकचेन को ब्लॉकचेन के नेटवर्क से जोड़ने के लिए सब्सट्रेट का उपकरण, इंटरचैन संचार, सहयोग और साझा सुरक्षा को अनलॉक करता है।</w:t>
+      </w:r>
+    </w:p>
+    <w:p>
+      <w:pPr>
+        <w:rPr>
+          <w:rFonts w:ascii="Helvetica Neue" w:cs="Helvetica Neue" w:eastAsia="Helvetica Neue" w:hAnsi="Helvetica Neue"/>
+          <w:sz w:val="28"/>
+          <w:szCs w:val="28"/>
+        </w:rPr>
+      </w:pPr>
+    </w:p>
+    <w:p>
+      <w:pPr>
+        <w:rPr>
+          <w:rFonts w:ascii="Helvetica Neue" w:cs="Helvetica Neue" w:eastAsia="Helvetica Neue" w:hAnsi="Helvetica Neue"/>
+          <w:sz w:val="28"/>
+          <w:szCs w:val="28"/>
+        </w:rPr>
+      </w:pPr>
+    </w:p>
+    <w:p>
+      <w:pPr>
+        <w:rPr>
+          <w:rFonts w:ascii="Helvetica Neue" w:cs="Helvetica Neue" w:eastAsia="Helvetica Neue" w:hAnsi="Helvetica Neue"/>
+          <w:sz w:val="28"/>
+          <w:szCs w:val="28"/>
+        </w:rPr>
+      </w:pPr>
+      <w:r>
+        <w:rPr>
+          <w:rFonts w:ascii="Helvetica Neue" w:hAnsi="Helvetica Neue" w:cs="Helvetica Neue" w:eastAsia="Helvetica Neue"/>
+          <w:sz w:val="28"/>
+          <w:szCs w:val="28"/>
+        </w:rPr>
+        <w:t xml:space="preserve">सबस्ट्रेट के बारे में यहाँ और सबस्ट्रेट डेवलपर हब में जानें।</w:t>
       </w:r>
     </w:p>
     <w:p>
@@ -7018,7 +7018,7 @@
       <w:bookmarkStart w:colFirst="0" w:colLast="0" w:name="_rjonl92kg6r5" w:id="12"/>
       <w:bookmarkEnd w:id="12"/>
       <w:r>
-        <w:t xml:space="preserve">About Web3 Foundation</w:t>
+        <w:t xml:space="preserve">वेब्३ फाउंडेशन के बारे में</w:t>
       </w:r>
     </w:p>
     <w:p>
@@ -7079,85 +7079,85 @@
           <w:sz w:val="28"/>
           <w:szCs w:val="28"/>
         </w:rPr>
-        <w:t>Web3</w:t>
-      </w:r>
-    </w:p>
-    <w:p>
-      <w:pPr>
-        <w:rPr>
-          <w:rFonts w:ascii="Helvetica Neue" w:cs="Helvetica Neue" w:eastAsia="Helvetica Neue" w:hAnsi="Helvetica Neue"/>
-          <w:sz w:val="28"/>
-          <w:szCs w:val="28"/>
-        </w:rPr>
-      </w:pPr>
-      <w:r>
-        <w:rPr>
-          <w:rFonts w:ascii="Helvetica Neue" w:hAnsi="Helvetica Neue" w:cs="Helvetica Neue" w:eastAsia="Helvetica Neue"/>
-          <w:sz w:val="28"/>
-          <w:szCs w:val="28"/>
-        </w:rPr>
-        <w:t>Foundation</w:t>
-      </w:r>
-    </w:p>
-    <w:p>
-      <w:pPr>
-        <w:rPr>
-          <w:rFonts w:ascii="Helvetica Neue" w:cs="Helvetica Neue" w:eastAsia="Helvetica Neue" w:hAnsi="Helvetica Neue"/>
-          <w:sz w:val="28"/>
-          <w:szCs w:val="28"/>
-        </w:rPr>
-      </w:pPr>
-    </w:p>
-    <w:p>
-      <w:pPr>
-        <w:rPr>
-          <w:rFonts w:ascii="Helvetica Neue" w:cs="Helvetica Neue" w:eastAsia="Helvetica Neue" w:hAnsi="Helvetica Neue"/>
-          <w:sz w:val="28"/>
-          <w:szCs w:val="28"/>
-        </w:rPr>
-      </w:pPr>
-    </w:p>
-    <w:p>
-      <w:pPr>
-        <w:rPr>
-          <w:rFonts w:ascii="Helvetica Neue" w:cs="Helvetica Neue" w:eastAsia="Helvetica Neue" w:hAnsi="Helvetica Neue"/>
-          <w:sz w:val="28"/>
-          <w:szCs w:val="28"/>
-        </w:rPr>
-      </w:pPr>
-      <w:r>
-        <w:rPr>
-          <w:rFonts w:ascii="Helvetica Neue" w:hAnsi="Helvetica Neue" w:cs="Helvetica Neue" w:eastAsia="Helvetica Neue"/>
-          <w:sz w:val="28"/>
-          <w:szCs w:val="28"/>
-        </w:rPr>
-        <w:t xml:space="preserve">Web3 Foundation was created to nurture and steward technologies and applications in the fields of decentralized web software protocols, particularly those that utilize modern cryptographic methods to safeguard decentralization, to the benefit</w:t>
-      </w:r>
-    </w:p>
-    <w:p>
-      <w:pPr>
-        <w:rPr>
-          <w:rFonts w:ascii="Helvetica Neue" w:cs="Helvetica Neue" w:eastAsia="Helvetica Neue" w:hAnsi="Helvetica Neue"/>
-          <w:sz w:val="28"/>
-          <w:szCs w:val="28"/>
-        </w:rPr>
-      </w:pPr>
-    </w:p>
-    <w:p>
-      <w:pPr>
-        <w:rPr>
-          <w:rFonts w:ascii="Helvetica Neue" w:cs="Helvetica Neue" w:eastAsia="Helvetica Neue" w:hAnsi="Helvetica Neue"/>
-          <w:sz w:val="28"/>
-          <w:szCs w:val="28"/>
-        </w:rPr>
-      </w:pPr>
-      <w:r>
-        <w:rPr>
-          <w:rFonts w:ascii="Helvetica Neue" w:hAnsi="Helvetica Neue" w:cs="Helvetica Neue" w:eastAsia="Helvetica Neue"/>
-          <w:sz w:val="28"/>
-          <w:szCs w:val="28"/>
-        </w:rPr>
-        <w:t xml:space="preserve">and for the stability of the Web3 ecosystem. Polkadot is the flagship protocol of Web3 Foundation.</w:t>
+        <w:t>वेब्३</w:t>
+      </w:r>
+    </w:p>
+    <w:p>
+      <w:pPr>
+        <w:rPr>
+          <w:rFonts w:ascii="Helvetica Neue" w:cs="Helvetica Neue" w:eastAsia="Helvetica Neue" w:hAnsi="Helvetica Neue"/>
+          <w:sz w:val="28"/>
+          <w:szCs w:val="28"/>
+        </w:rPr>
+      </w:pPr>
+      <w:r>
+        <w:rPr>
+          <w:rFonts w:ascii="Helvetica Neue" w:hAnsi="Helvetica Neue" w:cs="Helvetica Neue" w:eastAsia="Helvetica Neue"/>
+          <w:sz w:val="28"/>
+          <w:szCs w:val="28"/>
+        </w:rPr>
+        <w:t>फाउंडेशन</w:t>
+      </w:r>
+    </w:p>
+    <w:p>
+      <w:pPr>
+        <w:rPr>
+          <w:rFonts w:ascii="Helvetica Neue" w:cs="Helvetica Neue" w:eastAsia="Helvetica Neue" w:hAnsi="Helvetica Neue"/>
+          <w:sz w:val="28"/>
+          <w:szCs w:val="28"/>
+        </w:rPr>
+      </w:pPr>
+    </w:p>
+    <w:p>
+      <w:pPr>
+        <w:rPr>
+          <w:rFonts w:ascii="Helvetica Neue" w:cs="Helvetica Neue" w:eastAsia="Helvetica Neue" w:hAnsi="Helvetica Neue"/>
+          <w:sz w:val="28"/>
+          <w:szCs w:val="28"/>
+        </w:rPr>
+      </w:pPr>
+    </w:p>
+    <w:p>
+      <w:pPr>
+        <w:rPr>
+          <w:rFonts w:ascii="Helvetica Neue" w:cs="Helvetica Neue" w:eastAsia="Helvetica Neue" w:hAnsi="Helvetica Neue"/>
+          <w:sz w:val="28"/>
+          <w:szCs w:val="28"/>
+        </w:rPr>
+      </w:pPr>
+      <w:r>
+        <w:rPr>
+          <w:rFonts w:ascii="Helvetica Neue" w:hAnsi="Helvetica Neue" w:cs="Helvetica Neue" w:eastAsia="Helvetica Neue"/>
+          <w:sz w:val="28"/>
+          <w:szCs w:val="28"/>
+        </w:rPr>
+        <w:t xml:space="preserve">वेब्३ फाउंडेशन विकेंद्रीकृत वेब सॉफ्टवेयर प्रोटोकॉल के क्षेत्र में प्रौद्योगिकियों और अनुप्रयोगों का पोषण और भंडारण करने के लिए बनाया गया था, विशेष रूप से वे जो लाभ के लिए विकेन्द्रीकरण की सुरक्षा के लिए आधुनिक क्रिप्टोग्राफिक विधियों का उपयोग करते हैं,</w:t>
+      </w:r>
+    </w:p>
+    <w:p>
+      <w:pPr>
+        <w:rPr>
+          <w:rFonts w:ascii="Helvetica Neue" w:cs="Helvetica Neue" w:eastAsia="Helvetica Neue" w:hAnsi="Helvetica Neue"/>
+          <w:sz w:val="28"/>
+          <w:szCs w:val="28"/>
+        </w:rPr>
+      </w:pPr>
+    </w:p>
+    <w:p>
+      <w:pPr>
+        <w:rPr>
+          <w:rFonts w:ascii="Helvetica Neue" w:cs="Helvetica Neue" w:eastAsia="Helvetica Neue" w:hAnsi="Helvetica Neue"/>
+          <w:sz w:val="28"/>
+          <w:szCs w:val="28"/>
+        </w:rPr>
+      </w:pPr>
+      <w:r>
+        <w:rPr>
+          <w:rFonts w:ascii="Helvetica Neue" w:hAnsi="Helvetica Neue" w:cs="Helvetica Neue" w:eastAsia="Helvetica Neue"/>
+          <w:sz w:val="28"/>
+          <w:szCs w:val="28"/>
+        </w:rPr>
+        <w:t xml:space="preserve">वेब्३ पारिस्थितिकी तंत्र की स्थिरता के लिए। पोल्काडॉट वेब्३ फाउंडेशन का प्रमुख प्रोटोकॉल है।</w:t>
       </w:r>
     </w:p>
     <w:p>
@@ -7263,33 +7263,33 @@
           <w:sz w:val="28"/>
           <w:szCs w:val="28"/>
         </w:rPr>
-        <w:t xml:space="preserve">The future of the foundation</w:t>
-      </w:r>
-    </w:p>
-    <w:p>
-      <w:pPr>
-        <w:rPr>
-          <w:rFonts w:ascii="Helvetica Neue" w:cs="Helvetica Neue" w:eastAsia="Helvetica Neue" w:hAnsi="Helvetica Neue"/>
-          <w:sz w:val="28"/>
-          <w:szCs w:val="28"/>
-        </w:rPr>
-      </w:pPr>
-    </w:p>
-    <w:p>
-      <w:pPr>
-        <w:rPr>
-          <w:rFonts w:ascii="Helvetica Neue" w:cs="Helvetica Neue" w:eastAsia="Helvetica Neue" w:hAnsi="Helvetica Neue"/>
-          <w:sz w:val="28"/>
-          <w:szCs w:val="28"/>
-        </w:rPr>
-      </w:pPr>
-      <w:r>
-        <w:rPr>
-          <w:rFonts w:ascii="Helvetica Neue" w:hAnsi="Helvetica Neue" w:cs="Helvetica Neue" w:eastAsia="Helvetica Neue"/>
-          <w:sz w:val="28"/>
-          <w:szCs w:val="28"/>
-        </w:rPr>
-        <w:t xml:space="preserve">Web3 Foundation seeks to fund or otherwise assist in the development and deployment of projects aligned with its mission:</w:t>
+        <w:t xml:space="preserve">फाउंडेशन का भविष्य</w:t>
+      </w:r>
+    </w:p>
+    <w:p>
+      <w:pPr>
+        <w:rPr>
+          <w:rFonts w:ascii="Helvetica Neue" w:cs="Helvetica Neue" w:eastAsia="Helvetica Neue" w:hAnsi="Helvetica Neue"/>
+          <w:sz w:val="28"/>
+          <w:szCs w:val="28"/>
+        </w:rPr>
+      </w:pPr>
+    </w:p>
+    <w:p>
+      <w:pPr>
+        <w:rPr>
+          <w:rFonts w:ascii="Helvetica Neue" w:cs="Helvetica Neue" w:eastAsia="Helvetica Neue" w:hAnsi="Helvetica Neue"/>
+          <w:sz w:val="28"/>
+          <w:szCs w:val="28"/>
+        </w:rPr>
+      </w:pPr>
+      <w:r>
+        <w:rPr>
+          <w:rFonts w:ascii="Helvetica Neue" w:hAnsi="Helvetica Neue" w:cs="Helvetica Neue" w:eastAsia="Helvetica Neue"/>
+          <w:sz w:val="28"/>
+          <w:szCs w:val="28"/>
+        </w:rPr>
+        <w:t xml:space="preserve">वेब्३ फाउंडेशन अपने मिशन के साथ गठबंधन की गई परियोजनाओं के विकास और तैनाती में सहायता करना चाहता है:</w:t>
       </w:r>
     </w:p>
     <w:p>
@@ -7317,7 +7317,7 @@
           <w:sz w:val="28"/>
           <w:szCs w:val="28"/>
         </w:rPr>
-        <w:t xml:space="preserve">Innovative blockchain technologies, cryptographic messaging protocols.</w:t>
+        <w:t xml:space="preserve">नवीन ब्लॉकचेन तकनीकें, क्रिप्टोग्राफिक मैसेजिंग प्रोटोकॉल।</w:t>
       </w:r>
     </w:p>
     <w:p>
@@ -7361,7 +7361,7 @@
           <w:sz w:val="28"/>
           <w:szCs w:val="28"/>
         </w:rPr>
-        <w:t xml:space="preserve">Peer-to-peer networking infrastructure (such as libp2p and devp2p)</w:t>
+        <w:t xml:space="preserve">पीयर-टू-पीयर नेटवर्किंग इन्फ्रास्ट्रक्चर (जैसे libp2p और devp2p)</w:t>
       </w:r>
     </w:p>
     <w:p>
@@ -7405,7 +7405,7 @@
           <w:sz w:val="28"/>
           <w:szCs w:val="28"/>
         </w:rPr>
-        <w:t xml:space="preserve">Crypto-economic mechanisms (such as DAC/DAOsoftware)</w:t>
+        <w:t xml:space="preserve">क्रिप्टो-आर्थिक तंत्र (जैसे DAC / DAOsoftware)</w:t>
       </w:r>
     </w:p>
     <w:p>
@@ -7449,7 +7449,7 @@
           <w:sz w:val="28"/>
           <w:szCs w:val="28"/>
         </w:rPr>
-        <w:t xml:space="preserve">Data publication systems</w:t>
+        <w:t xml:space="preserve">डेटा प्रकाशन प्रणाली</w:t>
       </w:r>
     </w:p>
     <w:p>
@@ -7493,44 +7493,26 @@
           <w:sz w:val="28"/>
           <w:szCs w:val="28"/>
         </w:rPr>
-        <w:t xml:space="preserve">(such as IPFS).</w:t>
-      </w:r>
-    </w:p>
-    <w:p>
-      <w:pPr>
-        <w:rPr>
-          <w:rFonts w:ascii="Helvetica Neue" w:cs="Helvetica Neue" w:eastAsia="Helvetica Neue" w:hAnsi="Helvetica Neue"/>
-          <w:sz w:val="28"/>
-          <w:szCs w:val="28"/>
-        </w:rPr>
-      </w:pPr>
-    </w:p>
-    <w:p>
-      <w:pPr>
-        <w:rPr>
-          <w:rFonts w:ascii="Helvetica Neue" w:cs="Helvetica Neue" w:eastAsia="Helvetica Neue" w:hAnsi="Helvetica Neue"/>
-          <w:sz w:val="28"/>
-          <w:szCs w:val="28"/>
-        </w:rPr>
-      </w:pPr>
-      <w:r>
-        <w:rPr>
-          <w:rFonts w:ascii="Helvetica Neue" w:hAnsi="Helvetica Neue" w:cs="Helvetica Neue" w:eastAsia="Helvetica Neue"/>
-          <w:sz w:val="28"/>
-          <w:szCs w:val="28"/>
-        </w:rPr>
-        <w:t xml:space="preserve">Learn more at</w:t>
-      </w:r>
-      <w:hyperlink r:id="rId6">
-        <w:r>
-          <w:rPr>
-            <w:rFonts w:ascii="Helvetica Neue" w:hAnsi="Helvetica Neue" w:cs="Helvetica Neue" w:eastAsia="Helvetica Neue"/>
-            <w:sz w:val="28"/>
-            <w:szCs w:val="28"/>
-          </w:rPr>
-          <w:t xml:space="preserve"> </w:t>
-        </w:r>
-      </w:hyperlink>
+        <w:t xml:space="preserve">(जैसे कि IPFS)।</w:t>
+      </w:r>
+    </w:p>
+    <w:p>
+      <w:pPr>
+        <w:rPr>
+          <w:rFonts w:ascii="Helvetica Neue" w:cs="Helvetica Neue" w:eastAsia="Helvetica Neue" w:hAnsi="Helvetica Neue"/>
+          <w:sz w:val="28"/>
+          <w:szCs w:val="28"/>
+        </w:rPr>
+      </w:pPr>
+    </w:p>
+    <w:p>
+      <w:pPr>
+        <w:rPr>
+          <w:rFonts w:ascii="Helvetica Neue" w:cs="Helvetica Neue" w:eastAsia="Helvetica Neue" w:hAnsi="Helvetica Neue"/>
+          <w:sz w:val="28"/>
+          <w:szCs w:val="28"/>
+        </w:rPr>
+      </w:pPr>
       <w:hyperlink r:id="rId7">
         <w:r>
           <w:rPr>
@@ -7539,27 +7521,13 @@
             <w:szCs w:val="28"/>
             <w:u w:val="single"/>
           </w:rPr>
-          <w:t>web3.foundation</w:t>
+          <w:t>Web3.foundation</w:t>
         </w:r>
       </w:hyperlink>
       <w:r>
-        <w:rPr>
-          <w:rFonts w:ascii="Helvetica Neue" w:hAnsi="Helvetica Neue" w:cs="Helvetica Neue" w:eastAsia="Helvetica Neue"/>
-          <w:sz w:val="28"/>
-          <w:szCs w:val="28"/>
-        </w:rPr>
-        <w:t xml:space="preserve"> and on</w:t>
-      </w:r>
-      <w:hyperlink r:id="rId8">
-        <w:r>
-          <w:rPr>
-            <w:rFonts w:ascii="Helvetica Neue" w:hAnsi="Helvetica Neue" w:cs="Helvetica Neue" w:eastAsia="Helvetica Neue"/>
-            <w:sz w:val="28"/>
-            <w:szCs w:val="28"/>
-          </w:rPr>
-          <w:t xml:space="preserve"> </w:t>
-        </w:r>
-      </w:hyperlink>
+        <w:t xml:space="preserve"> और</w:t>
+      </w:r>
+      <w:hyperlink r:id="rId8"/>
       <w:hyperlink r:id="rId9">
         <w:r>
           <w:rPr>
@@ -7568,7 +7536,7 @@
             <w:szCs w:val="28"/>
             <w:u w:val="single"/>
           </w:rPr>
-          <w:t>Twitter</w:t>
+          <w:t xml:space="preserve"> Twitter</w:t>
         </w:r>
       </w:hyperlink>
       <w:r>
@@ -7581,12 +7549,7 @@
         <w:t xml:space="preserve"> </w:t>
       </w:r>
       <w:r>
-        <w:rPr>
-          <w:rFonts w:ascii="Helvetica Neue" w:hAnsi="Helvetica Neue" w:cs="Helvetica Neue" w:eastAsia="Helvetica Neue"/>
-          <w:sz w:val="28"/>
-          <w:szCs w:val="28"/>
-        </w:rPr>
-        <w:t>and</w:t>
+        <w:t xml:space="preserve"> और</w:t>
       </w:r>
       <w:hyperlink r:id="rId10">
         <w:r>
@@ -7610,12 +7573,33 @@
         </w:r>
       </w:hyperlink>
       <w:r>
-        <w:rPr>
-          <w:rFonts w:ascii="Helvetica Neue" w:hAnsi="Helvetica Neue" w:cs="Helvetica Neue" w:eastAsia="Helvetica Neue"/>
-          <w:sz w:val="28"/>
-          <w:szCs w:val="28"/>
-        </w:rPr>
-        <w:t>.</w:t>
+        <w:t xml:space="preserve"> </w:t>
+      </w:r>
+      <w:r>
+        <w:rPr>
+          <w:rFonts w:ascii="Helvetica Neue" w:hAnsi="Helvetica Neue" w:cs="Helvetica Neue" w:eastAsia="Helvetica Neue"/>
+          <w:sz w:val="28"/>
+          <w:szCs w:val="28"/>
+        </w:rPr>
+        <w:t xml:space="preserve">पर अधिक जानें</w:t>
+      </w:r>
+      <w:hyperlink r:id="rId6">
+        <w:r>
+          <w:rPr>
+            <w:rFonts w:ascii="Helvetica Neue" w:hAnsi="Helvetica Neue" w:cs="Helvetica Neue" w:eastAsia="Helvetica Neue"/>
+            <w:sz w:val="28"/>
+            <w:szCs w:val="28"/>
+          </w:rPr>
+          <w:t xml:space="preserve"> </w:t>
+        </w:r>
+      </w:hyperlink>
+      <w:r>
+        <w:rPr>
+          <w:rFonts w:ascii="Helvetica Neue" w:hAnsi="Helvetica Neue" w:cs="Helvetica Neue" w:eastAsia="Helvetica Neue"/>
+          <w:sz w:val="28"/>
+          <w:szCs w:val="28"/>
+        </w:rPr>
+        <w:t>।</w:t>
       </w:r>
     </w:p>
     <w:p>
@@ -7765,33 +7749,33 @@
           <w:sz w:val="28"/>
           <w:szCs w:val="28"/>
         </w:rPr>
-        <w:t>development</w:t>
-      </w:r>
-    </w:p>
-    <w:p>
-      <w:pPr>
-        <w:rPr>
-          <w:rFonts w:ascii="Helvetica Neue" w:cs="Helvetica Neue" w:eastAsia="Helvetica Neue" w:hAnsi="Helvetica Neue"/>
-          <w:sz w:val="28"/>
-          <w:szCs w:val="28"/>
-        </w:rPr>
-      </w:pPr>
-    </w:p>
-    <w:p>
-      <w:pPr>
-        <w:rPr>
-          <w:rFonts w:ascii="Helvetica Neue" w:cs="Helvetica Neue" w:eastAsia="Helvetica Neue" w:hAnsi="Helvetica Neue"/>
-          <w:sz w:val="28"/>
-          <w:szCs w:val="28"/>
-        </w:rPr>
-      </w:pPr>
-      <w:r>
-        <w:rPr>
-          <w:rFonts w:ascii="Helvetica Neue" w:hAnsi="Helvetica Neue" w:cs="Helvetica Neue" w:eastAsia="Helvetica Neue"/>
-          <w:sz w:val="28"/>
-          <w:szCs w:val="28"/>
-        </w:rPr>
-        <w:t>team</w:t>
+        <w:t>डेवलपमेंट</w:t>
+      </w:r>
+    </w:p>
+    <w:p>
+      <w:pPr>
+        <w:rPr>
+          <w:rFonts w:ascii="Helvetica Neue" w:cs="Helvetica Neue" w:eastAsia="Helvetica Neue" w:hAnsi="Helvetica Neue"/>
+          <w:sz w:val="28"/>
+          <w:szCs w:val="28"/>
+        </w:rPr>
+      </w:pPr>
+    </w:p>
+    <w:p>
+      <w:pPr>
+        <w:rPr>
+          <w:rFonts w:ascii="Helvetica Neue" w:cs="Helvetica Neue" w:eastAsia="Helvetica Neue" w:hAnsi="Helvetica Neue"/>
+          <w:sz w:val="28"/>
+          <w:szCs w:val="28"/>
+        </w:rPr>
+      </w:pPr>
+      <w:r>
+        <w:rPr>
+          <w:rFonts w:ascii="Helvetica Neue" w:hAnsi="Helvetica Neue" w:cs="Helvetica Neue" w:eastAsia="Helvetica Neue"/>
+          <w:sz w:val="28"/>
+          <w:szCs w:val="28"/>
+        </w:rPr>
+        <w:t>टीम</w:t>
       </w:r>
     </w:p>
     <w:p>
@@ -7875,7 +7859,7 @@
             <w:bookmarkStart w:colFirst="0" w:colLast="0" w:name="_hi1fuiu6yybu" w:id="13"/>
             <w:bookmarkEnd w:id="13"/>
             <w:r>
-              <w:t xml:space="preserve">About Parity</w:t>
+              <w:t xml:space="preserve">पैरिटी के बारे में</w:t>
             </w:r>
           </w:p>
         </w:tc>
@@ -7951,7 +7935,7 @@
           <w:sz w:val="28"/>
           <w:szCs w:val="28"/>
         </w:rPr>
-        <w:t xml:space="preserve">Web3 Foundation has commissioned Parity Technologies to build Polkadot.</w:t>
+        <w:t xml:space="preserve">पोल्काडॉट के निर्माण के लिए वेब्३ फाउंडेशन ने पैरिटी टेक्नोलॉजीज को कमीशन दिया है।</w:t>
       </w:r>
     </w:p>
     <w:p>
@@ -7978,7 +7962,7 @@
           <w:sz w:val="28"/>
           <w:szCs w:val="28"/>
         </w:rPr>
-        <w:t xml:space="preserve">Founded by Ethereum cofounder</w:t>
+        <w:t xml:space="preserve">इथेरियम कॉफाउंडर द्वारा स्थापित</w:t>
       </w:r>
     </w:p>
     <w:p>
@@ -8005,7 +7989,7 @@
           <w:sz w:val="28"/>
           <w:szCs w:val="28"/>
         </w:rPr>
-        <w:t xml:space="preserve">Dr. Gavin Wood, Parity is a global team of top distributed systems engineers, cryptographers, solutions architects and researchers. Parity has fundamentally shaped the blockchain industry, from building the highly-adopted Parity Ethereum client and implementations of Bitcoin and Zcash, to developing the next generation of blockchain technology with Substrate and Polkadot.</w:t>
+        <w:t xml:space="preserve">डॉ. गेविन वुड, पैरिटी शीर्ष वितरित सिस्टम इंजीनियरों, क्रिप्टोग्राफ़र, समाधान आर्किटेक्ट और शोधकर्ताओं की एक वैश्विक टीम है। पैरिटी ने ब्लॉकचेन उद्योग को मूल रूप से आकार दिया है, जो अत्यधिक-अपनाया हुआ पैरिटी इथेरियम क्लाइंट बनाने और बिटकॉइन और Zcash के कार्यान्वयन से, सब्सट्रेट और पोल्काडॉट के साथ ब्लॉकचेन प्रौद्योगिकी की अगली पीढ़ी को विकसित करने के लिए है।</w:t>
       </w:r>
     </w:p>
     <w:p>
@@ -8032,7 +8016,7 @@
           <w:sz w:val="28"/>
           <w:szCs w:val="28"/>
         </w:rPr>
-        <w:t xml:space="preserve">Learn more about Parity Technologies at</w:t>
+        <w:t xml:space="preserve">पैरिटी टेक्नोलॉजीज के बारे में अधिक जानें</w:t>
       </w:r>
       <w:hyperlink r:id="rId12">
         <w:r>
@@ -8070,7 +8054,7 @@
           <w:sz w:val="28"/>
           <w:szCs w:val="28"/>
         </w:rPr>
-        <w:t xml:space="preserve">and follow the team on</w:t>
+        <w:t xml:space="preserve">पर और</w:t>
       </w:r>
       <w:hyperlink r:id="rId14">
         <w:r>
@@ -8130,16 +8114,7 @@
         </w:rPr>
         <w:t>,</w:t>
       </w:r>
-      <w:hyperlink r:id="rId18">
-        <w:r>
-          <w:rPr>
-            <w:rFonts w:ascii="Helvetica Neue" w:hAnsi="Helvetica Neue" w:cs="Helvetica Neue" w:eastAsia="Helvetica Neue"/>
-            <w:sz w:val="28"/>
-            <w:szCs w:val="28"/>
-          </w:rPr>
-          <w:t xml:space="preserve"> </w:t>
-        </w:r>
-      </w:hyperlink>
+      <w:hyperlink r:id="rId18"/>
       <w:hyperlink r:id="rId19">
         <w:r>
           <w:rPr>
@@ -8157,7 +8132,7 @@
           <w:sz w:val="28"/>
           <w:szCs w:val="28"/>
         </w:rPr>
-        <w:t xml:space="preserve">, and</w:t>
+        <w:t>और</w:t>
       </w:r>
       <w:hyperlink r:id="rId20">
         <w:r>
@@ -8186,7 +8161,7 @@
           <w:sz w:val="28"/>
           <w:szCs w:val="28"/>
         </w:rPr>
-        <w:t>.</w:t>
+        <w:t xml:space="preserve"> पर टीम का अनुसरण करें।</w:t>
       </w:r>
     </w:p>
     <w:p>
@@ -8247,50 +8222,50 @@
           <w:sz w:val="28"/>
           <w:szCs w:val="28"/>
         </w:rPr>
-        <w:t xml:space="preserve">Friends of</w:t>
-      </w:r>
-    </w:p>
-    <w:p>
-      <w:pPr>
-        <w:rPr>
-          <w:rFonts w:ascii="Helvetica Neue" w:cs="Helvetica Neue" w:eastAsia="Helvetica Neue" w:hAnsi="Helvetica Neue"/>
-          <w:sz w:val="28"/>
-          <w:szCs w:val="28"/>
-        </w:rPr>
-      </w:pPr>
-      <w:r>
-        <w:rPr>
-          <w:rFonts w:ascii="Helvetica Neue" w:hAnsi="Helvetica Neue" w:cs="Helvetica Neue" w:eastAsia="Helvetica Neue"/>
-          <w:sz w:val="28"/>
-          <w:szCs w:val="28"/>
-        </w:rPr>
-        <w:t>Polkadot</w:t>
-      </w:r>
-    </w:p>
-    <w:p>
-      <w:pPr>
-        <w:rPr>
-          <w:rFonts w:ascii="Helvetica Neue" w:cs="Helvetica Neue" w:eastAsia="Helvetica Neue" w:hAnsi="Helvetica Neue"/>
-          <w:sz w:val="28"/>
-          <w:szCs w:val="28"/>
-        </w:rPr>
-      </w:pPr>
-    </w:p>
-    <w:p>
-      <w:pPr>
-        <w:rPr>
-          <w:rFonts w:ascii="Helvetica Neue" w:cs="Helvetica Neue" w:eastAsia="Helvetica Neue" w:hAnsi="Helvetica Neue"/>
-          <w:sz w:val="28"/>
-          <w:szCs w:val="28"/>
-        </w:rPr>
-      </w:pPr>
-      <w:r>
-        <w:rPr>
-          <w:rFonts w:ascii="Helvetica Neue" w:hAnsi="Helvetica Neue" w:cs="Helvetica Neue" w:eastAsia="Helvetica Neue"/>
-          <w:sz w:val="28"/>
-          <w:szCs w:val="28"/>
-        </w:rPr>
-        <w:t xml:space="preserve">&amp; Substrate</w:t>
+        <w:t xml:space="preserve">फ्रेंड्स ऑफ़</w:t>
+      </w:r>
+    </w:p>
+    <w:p>
+      <w:pPr>
+        <w:rPr>
+          <w:rFonts w:ascii="Helvetica Neue" w:cs="Helvetica Neue" w:eastAsia="Helvetica Neue" w:hAnsi="Helvetica Neue"/>
+          <w:sz w:val="28"/>
+          <w:szCs w:val="28"/>
+        </w:rPr>
+      </w:pPr>
+      <w:r>
+        <w:rPr>
+          <w:rFonts w:ascii="Helvetica Neue" w:hAnsi="Helvetica Neue" w:cs="Helvetica Neue" w:eastAsia="Helvetica Neue"/>
+          <w:sz w:val="28"/>
+          <w:szCs w:val="28"/>
+        </w:rPr>
+        <w:t>पोल्काडॉट</w:t>
+      </w:r>
+    </w:p>
+    <w:p>
+      <w:pPr>
+        <w:rPr>
+          <w:rFonts w:ascii="Helvetica Neue" w:cs="Helvetica Neue" w:eastAsia="Helvetica Neue" w:hAnsi="Helvetica Neue"/>
+          <w:sz w:val="28"/>
+          <w:szCs w:val="28"/>
+        </w:rPr>
+      </w:pPr>
+    </w:p>
+    <w:p>
+      <w:pPr>
+        <w:rPr>
+          <w:rFonts w:ascii="Helvetica Neue" w:cs="Helvetica Neue" w:eastAsia="Helvetica Neue" w:hAnsi="Helvetica Neue"/>
+          <w:sz w:val="28"/>
+          <w:szCs w:val="28"/>
+        </w:rPr>
+      </w:pPr>
+      <w:r>
+        <w:rPr>
+          <w:rFonts w:ascii="Helvetica Neue" w:hAnsi="Helvetica Neue" w:cs="Helvetica Neue" w:eastAsia="Helvetica Neue"/>
+          <w:sz w:val="28"/>
+          <w:szCs w:val="28"/>
+        </w:rPr>
+        <w:t xml:space="preserve">&amp; सब्सट्रेट</w:t>
       </w:r>
     </w:p>
     <w:p>
@@ -8359,7 +8334,7 @@
             <w:bookmarkStart w:colFirst="0" w:colLast="0" w:name="_b0wcxbeds22r" w:id="14"/>
             <w:bookmarkEnd w:id="14"/>
             <w:r>
-              <w:t>Collaborations</w:t>
+              <w:t>सहयोगी</w:t>
             </w:r>
           </w:p>
         </w:tc>
@@ -8459,7 +8434,7 @@
           <w:sz w:val="28"/>
           <w:szCs w:val="28"/>
         </w:rPr>
-        <w:t xml:space="preserve">Polkadot is designed to work with public, private and enterprise chains. We are excited to work closely with the following partners to develop the first use cases, and look forward to collaborating with other blockchain projects seeking to adopt this technology:</w:t>
+        <w:t xml:space="preserve">पोल्काडॉट को सार्वजनिक, निजी और उद्यम श्रृंखलाओं के साथ काम करने के लिए डिज़ाइन किया गया है। हम पहले उपयोग के मामलों को विकसित करने के लिए निम्नलिखित भागीदारों के साथ मिलकर काम करने के लिए उत्साहित हैं, और इस तकनीक को अपनाने के लिए अन्य ब्लॉकचेन परियोजनाओं के साथ सहयोग करने के लिए तत्पर हैं:</w:t>
       </w:r>
     </w:p>
     <w:p>
@@ -8554,7 +8529,7 @@
       <w:bookmarkStart w:colFirst="0" w:colLast="0" w:name="_yx43vvki0em" w:id="15"/>
       <w:bookmarkEnd w:id="15"/>
       <w:r>
-        <w:t xml:space="preserve">Dive deeper, stay connected and get building!</w:t>
+        <w:t xml:space="preserve">गहराई तक जाओ, जुड़े रहो और निर्माण करो!</w:t>
       </w:r>
     </w:p>
     <w:p>
@@ -8694,7 +8669,7 @@
                 <w:sz w:val="28"/>
                 <w:szCs w:val="28"/>
               </w:rPr>
-              <w:t xml:space="preserve">Learn more on the</w:t>
+              <w:t xml:space="preserve">पर अधिक जानें</w:t>
             </w:r>
           </w:p>
         </w:tc>
@@ -8744,7 +8719,7 @@
                   <w:szCs w:val="28"/>
                   <w:u w:val="single"/>
                 </w:rPr>
-                <w:t>Join</w:t>
+                <w:t>ज्वाइन</w:t>
               </w:r>
             </w:hyperlink>
             <w:r>
@@ -8762,7 +8737,7 @@
                 <w:sz w:val="28"/>
                 <w:szCs w:val="28"/>
               </w:rPr>
-              <w:t>or</w:t>
+              <w:t>और</w:t>
             </w:r>
             <w:hyperlink r:id="rId24">
               <w:r>
@@ -8793,7 +8768,7 @@
                   <w:szCs w:val="28"/>
                   <w:u w:val="single"/>
                 </w:rPr>
-                <w:t>host</w:t>
+                <w:t>होस्ट</w:t>
               </w:r>
             </w:hyperlink>
           </w:p>
@@ -8835,7 +8810,7 @@
                 <w:sz w:val="28"/>
                 <w:szCs w:val="28"/>
               </w:rPr>
-              <w:t>Polkadot</w:t>
+              <w:t>पोल्काडॉट</w:t>
             </w:r>
             <w:hyperlink r:id="rId27">
               <w:r>
@@ -8877,7 +8852,7 @@
                   <w:szCs w:val="28"/>
                   <w:u w:val="single"/>
                 </w:rPr>
-                <w:t>Website</w:t>
+                <w:t>वेबसाइट</w:t>
               </w:r>
             </w:hyperlink>
           </w:p>
@@ -8914,7 +8889,7 @@
                 <w:sz w:val="28"/>
                 <w:szCs w:val="28"/>
               </w:rPr>
-              <w:t xml:space="preserve">a Polkadot meetup</w:t>
+              <w:t xml:space="preserve">पोल्काडॉट मीटअप</w:t>
             </w:r>
           </w:p>
         </w:tc>
@@ -8955,7 +8930,7 @@
                 <w:sz w:val="28"/>
                 <w:szCs w:val="28"/>
               </w:rPr>
-              <w:t>and</w:t>
+              <w:t>और</w:t>
             </w:r>
             <w:hyperlink r:id="rId31">
               <w:r>
@@ -8997,7 +8972,7 @@
                   <w:szCs w:val="28"/>
                   <w:u w:val="single"/>
                 </w:rPr>
-                <w:t>Wiki</w:t>
+                <w:t>विकी</w:t>
               </w:r>
             </w:hyperlink>
           </w:p>
@@ -9034,7 +9009,7 @@
                 <w:sz w:val="28"/>
                 <w:szCs w:val="28"/>
               </w:rPr>
-              <w:t xml:space="preserve">in your area</w:t>
+              <w:t xml:space="preserve">आपके क्षेत्र में</w:t>
             </w:r>
           </w:p>
         </w:tc>
@@ -9074,7 +9049,7 @@
                 <w:sz w:val="28"/>
                 <w:szCs w:val="28"/>
               </w:rPr>
-              <w:t xml:space="preserve">Subscribe to the Polkadot</w:t>
+              <w:t xml:space="preserve">पोल्काडॉट को सब्सक्राइब करे</w:t>
             </w:r>
           </w:p>
         </w:tc>
@@ -9110,7 +9085,7 @@
                 <w:sz w:val="28"/>
                 <w:szCs w:val="28"/>
               </w:rPr>
-              <w:t xml:space="preserve">Chat with the Polkadot team</w:t>
+              <w:t xml:space="preserve">पोल्काडॉट टीम के साथ चैट करें</w:t>
             </w:r>
           </w:p>
         </w:tc>
@@ -9164,7 +9139,7 @@
                   <w:szCs w:val="28"/>
                   <w:u w:val="single"/>
                 </w:rPr>
-                <w:t>Newsletter</w:t>
+                <w:t xml:space="preserve">समाचार पत्र</w:t>
               </w:r>
             </w:hyperlink>
           </w:p>
@@ -9202,7 +9177,7 @@
                 <w:sz w:val="28"/>
                 <w:szCs w:val="28"/>
               </w:rPr>
-              <w:t>on</w:t>
+              <w:t>पर</w:t>
             </w:r>
             <w:hyperlink r:id="rId37">
               <w:r>
@@ -9285,7 +9260,7 @@
                 <w:sz w:val="28"/>
                 <w:szCs w:val="28"/>
               </w:rPr>
-              <w:t xml:space="preserve">Get involved by</w:t>
+              <w:t xml:space="preserve">सम्मिलित हों</w:t>
             </w:r>
             <w:hyperlink r:id="rId41">
               <w:r>
@@ -9327,7 +9302,7 @@
                   <w:szCs w:val="28"/>
                   <w:u w:val="single"/>
                 </w:rPr>
-                <w:t>joining</w:t>
+                <w:t xml:space="preserve">में जुड़कर</w:t>
               </w:r>
             </w:hyperlink>
             <w:r>
@@ -9338,14 +9313,6 @@
                 <w:u w:val="single"/>
               </w:rPr>
               <w:t xml:space="preserve"> </w:t>
-            </w:r>
-            <w:r>
-              <w:rPr>
-                <w:rFonts w:ascii="Helvetica Neue" w:hAnsi="Helvetica Neue" w:cs="Helvetica Neue" w:eastAsia="Helvetica Neue"/>
-                <w:sz w:val="28"/>
-                <w:szCs w:val="28"/>
-              </w:rPr>
-              <w:t>the</w:t>
             </w:r>
           </w:p>
         </w:tc>
@@ -9381,7 +9348,7 @@
                 <w:sz w:val="28"/>
                 <w:szCs w:val="28"/>
               </w:rPr>
-              <w:t xml:space="preserve">Additional resources</w:t>
+              <w:t xml:space="preserve">अतिरिक्त संसाधन</w:t>
             </w:r>
           </w:p>
         </w:tc>
@@ -9435,7 +9402,7 @@
                   <w:szCs w:val="28"/>
                   <w:u w:val="single"/>
                 </w:rPr>
-                <w:t xml:space="preserve">Polkadot Ambassador</w:t>
+                <w:t xml:space="preserve">पोल्काडॉट एम्बेसडर</w:t>
               </w:r>
             </w:hyperlink>
           </w:p>
@@ -9472,7 +9439,7 @@
                 <w:sz w:val="28"/>
                 <w:szCs w:val="28"/>
               </w:rPr>
-              <w:t xml:space="preserve">can be found</w:t>
+              <w:t xml:space="preserve">पाया जा सकता है</w:t>
             </w:r>
           </w:p>
         </w:tc>
@@ -9515,7 +9482,7 @@
                   <w:szCs w:val="28"/>
                   <w:u w:val="single"/>
                 </w:rPr>
-                <w:t>Program</w:t>
+                <w:t>प्रोग्राम</w:t>
               </w:r>
             </w:hyperlink>
           </w:p>
@@ -9573,7 +9540,7 @@
                   <w:szCs w:val="28"/>
                   <w:u w:val="single"/>
                 </w:rPr>
-                <w:t>here</w:t>
+                <w:t>यहाँ</w:t>
               </w:r>
             </w:hyperlink>
           </w:p>
@@ -9703,7 +9670,7 @@
           <w:sz w:val="28"/>
           <w:szCs w:val="28"/>
         </w:rPr>
-        <w:t xml:space="preserve">Follow Polkadot on:</w:t>
+        <w:t xml:space="preserve">पर पोल्काडॉट को फॉलो करें:</w:t>
       </w:r>
     </w:p>
     <w:p>

</xml_diff>